<commit_message>
Writeup and code updates
</commit_message>
<xml_diff>
--- a/writeup.docx
+++ b/writeup.docx
@@ -933,6 +933,7 @@
         <w:spacing w:after="0" w:line="240" w:lineRule="auto"/>
         <w:rPr>
           <w:rFonts w:eastAsia="Times New Roman" w:cs="Arial"/>
+          <w:iCs/>
           <w:sz w:val="24"/>
           <w:szCs w:val="24"/>
         </w:rPr>
@@ -1036,10 +1037,135 @@
           <w:sz w:val="24"/>
           <w:szCs w:val="24"/>
         </w:rPr>
-        <w:t xml:space="preserve"> matrix.  Therefore, we decided a 90% cutoff range would be good for both the nearest neighbor cutoff and the RANSAC population fit cutoff.  </w:t>
-      </w:r>
-      <w:bookmarkStart w:id="0" w:name="_GoBack"/>
-      <w:bookmarkEnd w:id="0"/>
+        <w:t xml:space="preserve"> matrix.  Therefore, we decided a 90% cutoff range would be good for both the nearest neighbor cutoff and the RANSAC population fit cutoff</w:t>
+      </w:r>
+      <w:r>
+        <w:rPr>
+          <w:rFonts w:eastAsia="Times New Roman" w:cs="Arial"/>
+          <w:iCs/>
+          <w:sz w:val="24"/>
+          <w:szCs w:val="24"/>
+        </w:rPr>
+        <w:t xml:space="preserve"> with a max run of 100,000 in case the </w:t>
+      </w:r>
+      <w:proofErr w:type="spellStart"/>
+      <w:r>
+        <w:rPr>
+          <w:rFonts w:eastAsia="Times New Roman" w:cs="Arial"/>
+          <w:iCs/>
+          <w:sz w:val="24"/>
+          <w:szCs w:val="24"/>
+        </w:rPr>
+        <w:t>homography</w:t>
+      </w:r>
+      <w:proofErr w:type="spellEnd"/>
+      <w:r>
+        <w:rPr>
+          <w:rFonts w:eastAsia="Times New Roman" w:cs="Arial"/>
+          <w:iCs/>
+          <w:sz w:val="24"/>
+          <w:szCs w:val="24"/>
+        </w:rPr>
+        <w:t xml:space="preserve"> matrix never creates a good result.</w:t>
+      </w:r>
+      <w:r>
+        <w:rPr>
+          <w:rFonts w:eastAsia="Times New Roman" w:cs="Arial"/>
+          <w:iCs/>
+          <w:sz w:val="24"/>
+          <w:szCs w:val="24"/>
+        </w:rPr>
+        <w:t xml:space="preserve">  </w:t>
+      </w:r>
+      <w:r>
+        <w:rPr>
+          <w:rFonts w:eastAsia="Times New Roman" w:cs="Arial"/>
+          <w:iCs/>
+          <w:sz w:val="24"/>
+          <w:szCs w:val="24"/>
+        </w:rPr>
+        <w:t xml:space="preserve">Because of the primary way to test a </w:t>
+      </w:r>
+      <w:proofErr w:type="spellStart"/>
+      <w:r>
+        <w:rPr>
+          <w:rFonts w:eastAsia="Times New Roman" w:cs="Arial"/>
+          <w:iCs/>
+          <w:sz w:val="24"/>
+          <w:szCs w:val="24"/>
+        </w:rPr>
+        <w:t>homography</w:t>
+      </w:r>
+      <w:proofErr w:type="spellEnd"/>
+      <w:r>
+        <w:rPr>
+          <w:rFonts w:eastAsia="Times New Roman" w:cs="Arial"/>
+          <w:iCs/>
+          <w:sz w:val="24"/>
+          <w:szCs w:val="24"/>
+        </w:rPr>
+        <w:t xml:space="preserve"> matrix while using RANSAC is via visual confirmation, we implemented a combine and draw function </w:t>
+      </w:r>
+      <w:r>
+        <w:rPr>
+          <w:rFonts w:eastAsia="Times New Roman" w:cs="Arial"/>
+          <w:iCs/>
+          <w:sz w:val="24"/>
+          <w:szCs w:val="24"/>
+        </w:rPr>
+        <w:t xml:space="preserve">so we could visually confirm that the two images lined up correctly.  </w:t>
+      </w:r>
+    </w:p>
+    <w:p>
+      <w:pPr>
+        <w:spacing w:after="0" w:line="240" w:lineRule="auto"/>
+        <w:rPr>
+          <w:rFonts w:eastAsia="Times New Roman" w:cs="Arial"/>
+          <w:iCs/>
+          <w:sz w:val="24"/>
+          <w:szCs w:val="24"/>
+        </w:rPr>
+      </w:pPr>
+    </w:p>
+    <w:p>
+      <w:pPr>
+        <w:spacing w:after="0" w:line="240" w:lineRule="auto"/>
+        <w:rPr>
+          <w:rFonts w:eastAsia="Times New Roman" w:cs="Arial"/>
+          <w:iCs/>
+          <w:sz w:val="24"/>
+          <w:szCs w:val="24"/>
+        </w:rPr>
+      </w:pPr>
+      <w:r>
+        <w:rPr>
+          <w:rFonts w:eastAsia="Times New Roman" w:cs="Arial"/>
+          <w:iCs/>
+          <w:sz w:val="24"/>
+          <w:szCs w:val="24"/>
+        </w:rPr>
+        <w:t xml:space="preserve">With the main algorithm choices existing between points, lines, and conics we chose to use the point matching.  The point matching allowed us the easiest way to verify if the calculate </w:t>
+      </w:r>
+      <w:proofErr w:type="spellStart"/>
+      <w:r>
+        <w:rPr>
+          <w:rFonts w:eastAsia="Times New Roman" w:cs="Arial"/>
+          <w:iCs/>
+          <w:sz w:val="24"/>
+          <w:szCs w:val="24"/>
+        </w:rPr>
+        <w:t>homography</w:t>
+      </w:r>
+      <w:proofErr w:type="spellEnd"/>
+      <w:r>
+        <w:rPr>
+          <w:rFonts w:eastAsia="Times New Roman" w:cs="Arial"/>
+          <w:iCs/>
+          <w:sz w:val="24"/>
+          <w:szCs w:val="24"/>
+        </w:rPr>
+        <w:t xml:space="preserve"> function was working correctly as we could easily verify if the point had translated correctly from one image to the other.  It also allowed us to generate a point map where we could connect the points with lines and quickly visually confirm correct point matches.</w:t>
+      </w:r>
     </w:p>
     <w:p>
       <w:pPr>
@@ -1078,6 +1204,7 @@
         <w:ind w:left="720"/>
       </w:pPr>
       <w:r>
+        <w:lastRenderedPageBreak/>
         <w:t xml:space="preserve">We use the AKAZE </w:t>
       </w:r>
       <w:r>
@@ -1138,7 +1265,6 @@
         <w:pStyle w:val="ListParagraph"/>
       </w:pPr>
       <w:r>
-        <w:lastRenderedPageBreak/>
         <w:t>Next</w:t>
       </w:r>
       <w:r>
@@ -1356,7 +1482,11 @@
         <w:t xml:space="preserve"> matrix and place the pixel value into the calculated location in the new image.</w:t>
       </w:r>
       <w:r>
-        <w:t xml:space="preserve">  Once the entire image 1 has been processed we crop the new image by looking for the outer borders of the image that all contain 0 (black).  The last step of the program</w:t>
+        <w:t xml:space="preserve">  Once the entire image 1 has been processed we crop the new image by looking for the outer </w:t>
+      </w:r>
+      <w:r>
+        <w:lastRenderedPageBreak/>
+        <w:t>borders of the image that all contain 0 (black).  The last step of the program</w:t>
       </w:r>
       <w:r>
         <w:rPr>
@@ -1569,7 +1699,6 @@
         <w:pStyle w:val="Heading1"/>
       </w:pPr>
       <w:r>
-        <w:lastRenderedPageBreak/>
         <w:t>Run time</w:t>
       </w:r>
     </w:p>
@@ -1675,136 +1804,139 @@
     </w:p>
     <w:p>
       <w:pPr>
-        <w:rPr>
-          <w:i/>
-        </w:rPr>
-      </w:pPr>
-      <w:r>
-        <w:rPr>
-          <w:rFonts w:eastAsia="Times New Roman" w:cs="Arial"/>
-          <w:i/>
-          <w:sz w:val="24"/>
-          <w:szCs w:val="24"/>
-        </w:rPr>
-        <w:t xml:space="preserve">[A </w:t>
-      </w:r>
-      <w:r>
-        <w:rPr>
-          <w:rFonts w:eastAsia="Times New Roman" w:cs="Arial"/>
-          <w:b/>
-          <w:i/>
-          <w:sz w:val="24"/>
-          <w:szCs w:val="24"/>
-        </w:rPr>
-        <w:t>fully</w:t>
-      </w:r>
-      <w:r>
-        <w:rPr>
-          <w:rFonts w:eastAsia="Times New Roman" w:cs="Arial"/>
-          <w:i/>
-          <w:sz w:val="24"/>
-          <w:szCs w:val="24"/>
-        </w:rPr>
-        <w:t xml:space="preserve"> labeled graph</w:t>
-      </w:r>
-      <w:r>
-        <w:rPr>
-          <w:rFonts w:eastAsia="Times New Roman" w:cs="Arial"/>
-          <w:sz w:val="24"/>
-          <w:szCs w:val="24"/>
-        </w:rPr>
-        <w:t xml:space="preserve"> runtime graph for varying n</w:t>
-      </w:r>
-      <w:r>
-        <w:rPr>
-          <w:rFonts w:eastAsia="Times New Roman" w:cs="Arial"/>
-          <w:sz w:val="24"/>
-          <w:szCs w:val="24"/>
-        </w:rPr>
-        <w:t xml:space="preserve"> with a minimum of 10 points</w:t>
-      </w:r>
-      <w:r>
-        <w:rPr>
-          <w:rFonts w:eastAsia="Times New Roman" w:cs="Arial"/>
-          <w:sz w:val="24"/>
-          <w:szCs w:val="24"/>
+        <w:spacing w:after="0" w:line="240" w:lineRule="auto"/>
+        <w:rPr>
+          <w:noProof/>
+        </w:rPr>
+      </w:pPr>
+      <w:r>
+        <w:rPr>
+          <w:noProof/>
+        </w:rPr>
+        <w:drawing>
+          <wp:inline distT="0" distB="0" distL="0" distR="0" wp14:anchorId="082BC6E6" wp14:editId="53DF0CFA">
+            <wp:extent cx="4562475" cy="2771775"/>
+            <wp:effectExtent l="0" t="0" r="9525" b="9525"/>
+            <wp:docPr id="4" name="Picture 4"/>
+            <wp:cNvGraphicFramePr>
+              <a:graphicFrameLocks xmlns:a="http://schemas.openxmlformats.org/drawingml/2006/main" noChangeAspect="1"/>
+            </wp:cNvGraphicFramePr>
+            <a:graphic xmlns:a="http://schemas.openxmlformats.org/drawingml/2006/main">
+              <a:graphicData uri="http://schemas.openxmlformats.org/drawingml/2006/picture">
+                <pic:pic xmlns:pic="http://schemas.openxmlformats.org/drawingml/2006/picture">
+                  <pic:nvPicPr>
+                    <pic:cNvPr id="0" name="Picture 2"/>
+                    <pic:cNvPicPr>
+                      <a:picLocks noChangeAspect="1" noChangeArrowheads="1"/>
+                    </pic:cNvPicPr>
+                  </pic:nvPicPr>
+                  <pic:blipFill>
+                    <a:blip r:embed="rId5">
+                      <a:extLst>
+                        <a:ext uri="{28A0092B-C50C-407E-A947-70E740481C1C}">
+                          <a14:useLocalDpi xmlns:a14="http://schemas.microsoft.com/office/drawing/2010/main" val="0"/>
+                        </a:ext>
+                      </a:extLst>
+                    </a:blip>
+                    <a:srcRect/>
+                    <a:stretch>
+                      <a:fillRect/>
+                    </a:stretch>
+                  </pic:blipFill>
+                  <pic:spPr bwMode="auto">
+                    <a:xfrm>
+                      <a:off x="0" y="0"/>
+                      <a:ext cx="4562475" cy="2771775"/>
+                    </a:xfrm>
+                    <a:prstGeom prst="rect">
+                      <a:avLst/>
+                    </a:prstGeom>
+                    <a:noFill/>
+                    <a:ln>
+                      <a:noFill/>
+                    </a:ln>
+                  </pic:spPr>
+                </pic:pic>
+              </a:graphicData>
+            </a:graphic>
+          </wp:inline>
+        </w:drawing>
+      </w:r>
+      <w:r>
+        <w:rPr>
+          <w:noProof/>
         </w:rPr>
         <w:t xml:space="preserve"> </w:t>
       </w:r>
-      <w:r>
-        <w:rPr>
-          <w:rFonts w:eastAsia="Times New Roman" w:cs="Arial"/>
-          <w:sz w:val="24"/>
-          <w:szCs w:val="24"/>
-        </w:rPr>
-        <w:t xml:space="preserve">goes here. It </w:t>
-      </w:r>
-      <w:r>
-        <w:rPr>
-          <w:rFonts w:eastAsia="Times New Roman" w:cs="Arial"/>
-          <w:b/>
-          <w:color w:val="FF0000"/>
-          <w:sz w:val="24"/>
-          <w:szCs w:val="24"/>
-        </w:rPr>
-        <w:t>must clearly show</w:t>
-      </w:r>
-      <w:r>
-        <w:rPr>
-          <w:rFonts w:eastAsia="Times New Roman" w:cs="Arial"/>
-          <w:color w:val="FF0000"/>
-          <w:sz w:val="24"/>
-          <w:szCs w:val="24"/>
+      <w:bookmarkStart w:id="0" w:name="_GoBack"/>
+      <w:bookmarkEnd w:id="0"/>
+    </w:p>
+    <w:p>
+      <w:pPr>
+        <w:spacing w:after="0" w:line="240" w:lineRule="auto"/>
+        <w:rPr>
+          <w:color w:val="538135" w:themeColor="accent6" w:themeShade="BF"/>
+        </w:rPr>
+      </w:pPr>
+      <w:r>
+        <w:rPr>
+          <w:noProof/>
+          <w:color w:val="538135" w:themeColor="accent6" w:themeShade="BF"/>
+        </w:rPr>
+        <w:drawing>
+          <wp:inline distT="0" distB="0" distL="0" distR="0" wp14:anchorId="728319FD" wp14:editId="1B29C463">
+            <wp:extent cx="4591050" cy="2752725"/>
+            <wp:effectExtent l="0" t="0" r="0" b="9525"/>
+            <wp:docPr id="3" name="Picture 3"/>
+            <wp:cNvGraphicFramePr>
+              <a:graphicFrameLocks xmlns:a="http://schemas.openxmlformats.org/drawingml/2006/main" noChangeAspect="1"/>
+            </wp:cNvGraphicFramePr>
+            <a:graphic xmlns:a="http://schemas.openxmlformats.org/drawingml/2006/main">
+              <a:graphicData uri="http://schemas.openxmlformats.org/drawingml/2006/picture">
+                <pic:pic xmlns:pic="http://schemas.openxmlformats.org/drawingml/2006/picture">
+                  <pic:nvPicPr>
+                    <pic:cNvPr id="0" name="Picture 1"/>
+                    <pic:cNvPicPr>
+                      <a:picLocks noChangeAspect="1" noChangeArrowheads="1"/>
+                    </pic:cNvPicPr>
+                  </pic:nvPicPr>
+                  <pic:blipFill>
+                    <a:blip r:embed="rId6">
+                      <a:extLst>
+                        <a:ext uri="{28A0092B-C50C-407E-A947-70E740481C1C}">
+                          <a14:useLocalDpi xmlns:a14="http://schemas.microsoft.com/office/drawing/2010/main" val="0"/>
+                        </a:ext>
+                      </a:extLst>
+                    </a:blip>
+                    <a:srcRect/>
+                    <a:stretch>
+                      <a:fillRect/>
+                    </a:stretch>
+                  </pic:blipFill>
+                  <pic:spPr bwMode="auto">
+                    <a:xfrm>
+                      <a:off x="0" y="0"/>
+                      <a:ext cx="4591050" cy="2752725"/>
+                    </a:xfrm>
+                    <a:prstGeom prst="rect">
+                      <a:avLst/>
+                    </a:prstGeom>
+                    <a:noFill/>
+                    <a:ln>
+                      <a:noFill/>
+                    </a:ln>
+                  </pic:spPr>
+                </pic:pic>
+              </a:graphicData>
+            </a:graphic>
+          </wp:inline>
+        </w:drawing>
+      </w:r>
+      <w:r>
+        <w:rPr>
+          <w:color w:val="538135" w:themeColor="accent6" w:themeShade="BF"/>
         </w:rPr>
         <w:t xml:space="preserve"> </w:t>
-      </w:r>
-      <w:r>
-        <w:rPr>
-          <w:rFonts w:eastAsia="Times New Roman" w:cs="Arial"/>
-          <w:sz w:val="24"/>
-          <w:szCs w:val="24"/>
-        </w:rPr>
-        <w:t>the run time. I</w:t>
-      </w:r>
-      <w:r>
-        <w:rPr>
-          <w:rFonts w:eastAsia="Times New Roman" w:cs="Arial"/>
-          <w:sz w:val="24"/>
-          <w:szCs w:val="24"/>
-        </w:rPr>
-        <w:t>f you have more than 1 value that affects input, you may just vary one for the graph, but be clear which</w:t>
-      </w:r>
-      <w:r>
-        <w:rPr>
-          <w:rFonts w:eastAsia="Times New Roman" w:cs="Arial"/>
-          <w:sz w:val="24"/>
-          <w:szCs w:val="24"/>
-        </w:rPr>
-        <w:t xml:space="preserve"> one</w:t>
-      </w:r>
-      <w:r>
-        <w:rPr>
-          <w:rFonts w:eastAsia="Times New Roman" w:cs="Arial"/>
-          <w:sz w:val="24"/>
-          <w:szCs w:val="24"/>
-        </w:rPr>
-        <w:t xml:space="preserve"> you used. Two graphs would be ideal, and you may use a minimum of 5 point</w:t>
-      </w:r>
-      <w:r>
-        <w:rPr>
-          <w:rFonts w:eastAsia="Times New Roman" w:cs="Arial"/>
-          <w:sz w:val="24"/>
-          <w:szCs w:val="24"/>
-        </w:rPr>
-        <w:t>s for</w:t>
-      </w:r>
-      <w:r>
-        <w:rPr>
-          <w:rFonts w:eastAsia="Times New Roman" w:cs="Arial"/>
-          <w:sz w:val="24"/>
-          <w:szCs w:val="24"/>
-        </w:rPr>
-        <w:t xml:space="preserve"> each in this case)</w:t>
       </w:r>
     </w:p>
     <w:p>
@@ -1890,6 +2022,7 @@
         <w:rPr>
           <w:rFonts w:eastAsia="Times New Roman"/>
         </w:rPr>
+        <w:lastRenderedPageBreak/>
         <w:t>Built-in Code Correctness Tests</w:t>
       </w:r>
     </w:p>
@@ -2340,7 +2473,22 @@
     </w:p>
     <w:p>
       <w:r>
-        <w:t>[OPTIONAL, and only used if needed]</w:t>
+        <w:t>This program has two run modes:</w:t>
+      </w:r>
+    </w:p>
+    <w:p>
+      <w:r>
+        <w:t>Python3 runStitch.py</w:t>
+      </w:r>
+    </w:p>
+    <w:p>
+      <w:r>
+        <w:t>Python3 runStitch.py [image1] [image2]</w:t>
+      </w:r>
+    </w:p>
+    <w:p>
+      <w:r>
+        <w:t>If the program detects an invalid number of arguments it will automatically default to the S1.jpg and S2.jpg sample images.</w:t>
       </w:r>
     </w:p>
     <w:p>
@@ -2350,282 +2498,278 @@
           <w:rFonts w:eastAsia="Times New Roman"/>
         </w:rPr>
       </w:pPr>
-      <w:r>
+    </w:p>
+    <w:p>
+      <w:pPr>
+        <w:pStyle w:val="Heading1"/>
         <w:rPr>
           <w:rFonts w:eastAsia="Times New Roman"/>
         </w:rPr>
+      </w:pPr>
+      <w:r>
+        <w:rPr>
+          <w:rFonts w:eastAsia="Times New Roman"/>
+        </w:rPr>
         <w:t xml:space="preserve">References </w:t>
       </w:r>
     </w:p>
     <w:p>
-      <w:hyperlink r:id="rId5" w:history="1">
-        <w:r>
-          <w:rPr>
-            <w:rStyle w:val="Hyperlink"/>
-          </w:rPr>
-          <w:t>https://docs.opencv.org/3.4/dc/dc3/tutorial_py_matcher.html</w:t>
-        </w:r>
-      </w:hyperlink>
-    </w:p>
-    <w:p>
-      <w:hyperlink r:id="rId6" w:history="1">
-        <w:r>
-          <w:rPr>
-            <w:rStyle w:val="Hyperlink"/>
-          </w:rPr>
-          <w:t>https://web.mit.edu/be.400/www/SVD/Singular_Value_Decomposition.htm</w:t>
-        </w:r>
-      </w:hyperlink>
-    </w:p>
-    <w:p/>
-    <w:p>
+      <w:r>
+        <w:t>“Feature Matching”. (n.d.). Retrieved from https://docs.opencv.org/3.4/dc/dc3/tutorial_py_matcher.html.</w:t>
+      </w:r>
+    </w:p>
+    <w:p>
+      <w:r>
+        <w:t xml:space="preserve">“Singular Value Decomposition (SVD) Tutorial.” </w:t>
+      </w:r>
+      <w:r>
+        <w:rPr>
+          <w:i/>
+          <w:iCs/>
+        </w:rPr>
+        <w:t>Singular Value Decomposition (SVD) Tutorial</w:t>
+      </w:r>
+      <w:r>
+        <w:t>. Retrieved from web.mit.edu/be.400/www/SVD/Singular_Value_Decomposition.htm.</w:t>
+      </w:r>
+    </w:p>
+    <w:p>
+      <w:pPr>
+        <w:rPr>
+          <w:color w:val="333333"/>
+          <w:shd w:val="clear" w:color="auto" w:fill="FFFFFF"/>
+        </w:rPr>
+      </w:pPr>
+      <w:r>
+        <w:rPr>
+          <w:color w:val="333333"/>
+          <w:shd w:val="clear" w:color="auto" w:fill="FFFFFF"/>
+        </w:rPr>
+        <w:t xml:space="preserve">E. </w:t>
+      </w:r>
+      <w:proofErr w:type="spellStart"/>
+      <w:r>
+        <w:rPr>
+          <w:color w:val="333333"/>
+          <w:shd w:val="clear" w:color="auto" w:fill="FFFFFF"/>
+        </w:rPr>
+        <w:t>Dubrofsky</w:t>
+      </w:r>
+      <w:proofErr w:type="spellEnd"/>
+      <w:r>
+        <w:rPr>
+          <w:color w:val="333333"/>
+          <w:shd w:val="clear" w:color="auto" w:fill="FFFFFF"/>
+        </w:rPr>
+        <w:t xml:space="preserve"> and</w:t>
+      </w:r>
+      <w:r>
+        <w:rPr>
+          <w:color w:val="333333"/>
+          <w:shd w:val="clear" w:color="auto" w:fill="FFFFFF"/>
+        </w:rPr>
+        <w:t xml:space="preserve"> R. </w:t>
+      </w:r>
+      <w:proofErr w:type="spellStart"/>
+      <w:r>
+        <w:rPr>
+          <w:color w:val="333333"/>
+          <w:shd w:val="clear" w:color="auto" w:fill="FFFFFF"/>
+        </w:rPr>
+        <w:t>Woodham</w:t>
+      </w:r>
+      <w:proofErr w:type="spellEnd"/>
+      <w:r>
+        <w:rPr>
+          <w:color w:val="333333"/>
+          <w:shd w:val="clear" w:color="auto" w:fill="FFFFFF"/>
+        </w:rPr>
+        <w:t xml:space="preserve">, Combining Line and Point Correspondences for </w:t>
+      </w:r>
+      <w:proofErr w:type="spellStart"/>
+      <w:r>
+        <w:rPr>
+          <w:color w:val="333333"/>
+          <w:shd w:val="clear" w:color="auto" w:fill="FFFFFF"/>
+        </w:rPr>
+        <w:t>Homography</w:t>
+      </w:r>
+      <w:proofErr w:type="spellEnd"/>
+      <w:r>
+        <w:rPr>
+          <w:color w:val="333333"/>
+          <w:shd w:val="clear" w:color="auto" w:fill="FFFFFF"/>
+        </w:rPr>
+        <w:t xml:space="preserve"> Estimation. ISVC ’08 Proceedings of the 4</w:t>
+      </w:r>
+      <w:r>
+        <w:rPr>
+          <w:color w:val="333333"/>
+          <w:shd w:val="clear" w:color="auto" w:fill="FFFFFF"/>
+          <w:vertAlign w:val="superscript"/>
+        </w:rPr>
+        <w:t>th</w:t>
+      </w:r>
+      <w:r>
+        <w:rPr>
+          <w:color w:val="333333"/>
+          <w:shd w:val="clear" w:color="auto" w:fill="FFFFFF"/>
+        </w:rPr>
+        <w:t xml:space="preserve"> International Symposium on Advances in Visual Computing, Part II, 2008. 202 -213</w:t>
+      </w:r>
+    </w:p>
+    <w:p>
+      <w:r>
+        <w:t xml:space="preserve">E. </w:t>
+      </w:r>
+      <w:proofErr w:type="spellStart"/>
+      <w:r>
+        <w:t>Dubrofsky</w:t>
+      </w:r>
+      <w:proofErr w:type="spellEnd"/>
+      <w:r>
+        <w:t xml:space="preserve">. </w:t>
+      </w:r>
+      <w:proofErr w:type="spellStart"/>
+      <w:r>
+        <w:t>Homography</w:t>
+      </w:r>
+      <w:proofErr w:type="spellEnd"/>
+      <w:r>
+        <w:t xml:space="preserve"> estimation. PhD thesis, UNIVERSITY OF BRITISH COLUMBIA (Vancouver, 2009)</w:t>
+      </w:r>
+    </w:p>
+    <w:p>
+      <w:pPr>
+        <w:rPr>
+          <w:color w:val="333333"/>
+          <w:shd w:val="clear" w:color="auto" w:fill="FFFFFF"/>
+        </w:rPr>
+      </w:pPr>
+      <w:r>
+        <w:rPr>
+          <w:color w:val="333333"/>
+          <w:shd w:val="clear" w:color="auto" w:fill="FFFFFF"/>
+        </w:rPr>
+        <w:t xml:space="preserve">J. </w:t>
+      </w:r>
+      <w:proofErr w:type="spellStart"/>
+      <w:r>
+        <w:rPr>
+          <w:color w:val="333333"/>
+          <w:shd w:val="clear" w:color="auto" w:fill="FFFFFF"/>
+        </w:rPr>
+        <w:t>Kannala</w:t>
+      </w:r>
+      <w:proofErr w:type="spellEnd"/>
+      <w:r>
+        <w:rPr>
+          <w:color w:val="333333"/>
+          <w:shd w:val="clear" w:color="auto" w:fill="FFFFFF"/>
+        </w:rPr>
+        <w:t xml:space="preserve">, M. </w:t>
+      </w:r>
+      <w:proofErr w:type="spellStart"/>
+      <w:r>
+        <w:rPr>
+          <w:color w:val="333333"/>
+          <w:shd w:val="clear" w:color="auto" w:fill="FFFFFF"/>
+        </w:rPr>
+        <w:t>Salo</w:t>
+      </w:r>
+      <w:proofErr w:type="spellEnd"/>
+      <w:r>
+        <w:rPr>
+          <w:color w:val="333333"/>
+          <w:shd w:val="clear" w:color="auto" w:fill="FFFFFF"/>
+        </w:rPr>
+        <w:t xml:space="preserve">, and J. </w:t>
+      </w:r>
+      <w:proofErr w:type="spellStart"/>
+      <w:r>
+        <w:rPr>
+          <w:color w:val="333333"/>
+          <w:shd w:val="clear" w:color="auto" w:fill="FFFFFF"/>
+        </w:rPr>
+        <w:t>Heikkilä</w:t>
+      </w:r>
+      <w:proofErr w:type="spellEnd"/>
+      <w:r>
+        <w:rPr>
+          <w:color w:val="333333"/>
+          <w:shd w:val="clear" w:color="auto" w:fill="FFFFFF"/>
+        </w:rPr>
+        <w:t xml:space="preserve">. Algorithms for computing a planar </w:t>
+      </w:r>
+      <w:proofErr w:type="spellStart"/>
+      <w:r>
+        <w:rPr>
+          <w:color w:val="333333"/>
+          <w:shd w:val="clear" w:color="auto" w:fill="FFFFFF"/>
+        </w:rPr>
+        <w:t>homography</w:t>
+      </w:r>
+      <w:proofErr w:type="spellEnd"/>
+      <w:r>
+        <w:rPr>
+          <w:color w:val="333333"/>
+          <w:shd w:val="clear" w:color="auto" w:fill="FFFFFF"/>
+        </w:rPr>
+        <w:t xml:space="preserve"> from conics in correspondence. In British Machine Vision Conference, 2006. 118</w:t>
+      </w:r>
+    </w:p>
+    <w:p>
+      <w:r>
+        <w:lastRenderedPageBreak/>
+        <w:t xml:space="preserve">D </w:t>
+      </w:r>
+      <w:proofErr w:type="spellStart"/>
+      <w:r>
+        <w:t>Roosab</w:t>
+      </w:r>
+      <w:proofErr w:type="spellEnd"/>
+      <w:r>
+        <w:t xml:space="preserve">, E </w:t>
+      </w:r>
+      <w:proofErr w:type="spellStart"/>
+      <w:r>
+        <w:t>Shiguemori</w:t>
+      </w:r>
+      <w:proofErr w:type="spellEnd"/>
+      <w:r>
+        <w:t xml:space="preserve"> and A </w:t>
+      </w:r>
+      <w:proofErr w:type="spellStart"/>
+      <w:r>
+        <w:t>Lorenac</w:t>
+      </w:r>
+      <w:proofErr w:type="spellEnd"/>
+      <w:r>
+        <w:t xml:space="preserve">, “Comparing ORB and AKAZE for visual odometry of unmanned aerial vehicles”, </w:t>
+      </w:r>
       <w:hyperlink r:id="rId7" w:history="1">
         <w:r>
           <w:rPr>
             <w:rStyle w:val="Hyperlink"/>
+            <w:rFonts w:cstheme="minorHAnsi"/>
           </w:rPr>
-          <w:t>http://www.epacis.net/ccis2016/papers/paper_121.pdf</w:t>
+          <w:t>http://www.epacis.net/ccis2016/papers/p</w:t>
+        </w:r>
+        <w:r>
+          <w:rPr>
+            <w:rStyle w:val="Hyperlink"/>
+            <w:rFonts w:cstheme="minorHAnsi"/>
+          </w:rPr>
+          <w:t>a</w:t>
+        </w:r>
+        <w:r>
+          <w:rPr>
+            <w:rStyle w:val="Hyperlink"/>
+            <w:rFonts w:cstheme="minorHAnsi"/>
+          </w:rPr>
+          <w:t>per_121.pdf</w:t>
         </w:r>
       </w:hyperlink>
-    </w:p>
-    <w:p>
-      <w:pPr>
-        <w:rPr>
-          <w:rFonts w:ascii="Arial" w:hAnsi="Arial" w:cs="Arial"/>
-          <w:color w:val="333333"/>
-          <w:sz w:val="23"/>
-          <w:szCs w:val="23"/>
-          <w:shd w:val="clear" w:color="auto" w:fill="FFFFFF"/>
-        </w:rPr>
-      </w:pPr>
-      <w:r>
-        <w:rPr>
-          <w:rFonts w:ascii="Arial" w:hAnsi="Arial" w:cs="Arial"/>
-          <w:color w:val="333333"/>
-          <w:sz w:val="23"/>
-          <w:szCs w:val="23"/>
-          <w:shd w:val="clear" w:color="auto" w:fill="FFFFFF"/>
-        </w:rPr>
-        <w:t xml:space="preserve">E. </w:t>
-      </w:r>
-      <w:proofErr w:type="spellStart"/>
-      <w:r>
-        <w:rPr>
-          <w:rFonts w:ascii="Arial" w:hAnsi="Arial" w:cs="Arial"/>
-          <w:color w:val="333333"/>
-          <w:sz w:val="23"/>
-          <w:szCs w:val="23"/>
-          <w:shd w:val="clear" w:color="auto" w:fill="FFFFFF"/>
-        </w:rPr>
-        <w:t>Dubrofsky</w:t>
-      </w:r>
-      <w:proofErr w:type="spellEnd"/>
-      <w:r>
-        <w:rPr>
-          <w:rFonts w:ascii="Arial" w:hAnsi="Arial" w:cs="Arial"/>
-          <w:color w:val="333333"/>
-          <w:sz w:val="23"/>
-          <w:szCs w:val="23"/>
-          <w:shd w:val="clear" w:color="auto" w:fill="FFFFFF"/>
-        </w:rPr>
-        <w:t xml:space="preserve">, R. </w:t>
-      </w:r>
-      <w:proofErr w:type="spellStart"/>
-      <w:r>
-        <w:rPr>
-          <w:rFonts w:ascii="Arial" w:hAnsi="Arial" w:cs="Arial"/>
-          <w:color w:val="333333"/>
-          <w:sz w:val="23"/>
-          <w:szCs w:val="23"/>
-          <w:shd w:val="clear" w:color="auto" w:fill="FFFFFF"/>
-        </w:rPr>
-        <w:t>Woodham</w:t>
-      </w:r>
-      <w:proofErr w:type="spellEnd"/>
-      <w:r>
-        <w:rPr>
-          <w:rFonts w:ascii="Arial" w:hAnsi="Arial" w:cs="Arial"/>
-          <w:color w:val="333333"/>
-          <w:sz w:val="23"/>
-          <w:szCs w:val="23"/>
-          <w:shd w:val="clear" w:color="auto" w:fill="FFFFFF"/>
-        </w:rPr>
-        <w:t xml:space="preserve">, Combining Line and Point Correspondences for </w:t>
-      </w:r>
-      <w:proofErr w:type="spellStart"/>
-      <w:r>
-        <w:rPr>
-          <w:rFonts w:ascii="Arial" w:hAnsi="Arial" w:cs="Arial"/>
-          <w:color w:val="333333"/>
-          <w:sz w:val="23"/>
-          <w:szCs w:val="23"/>
-          <w:shd w:val="clear" w:color="auto" w:fill="FFFFFF"/>
-        </w:rPr>
-        <w:t>Homography</w:t>
-      </w:r>
-      <w:proofErr w:type="spellEnd"/>
-      <w:r>
-        <w:rPr>
-          <w:rFonts w:ascii="Arial" w:hAnsi="Arial" w:cs="Arial"/>
-          <w:color w:val="333333"/>
-          <w:sz w:val="23"/>
-          <w:szCs w:val="23"/>
-          <w:shd w:val="clear" w:color="auto" w:fill="FFFFFF"/>
-        </w:rPr>
-        <w:t xml:space="preserve"> Estimation. ISVC ’08 Proceedings of the 4</w:t>
-      </w:r>
-      <w:r>
-        <w:rPr>
-          <w:rFonts w:ascii="Arial" w:hAnsi="Arial" w:cs="Arial"/>
-          <w:color w:val="333333"/>
-          <w:sz w:val="23"/>
-          <w:szCs w:val="23"/>
-          <w:shd w:val="clear" w:color="auto" w:fill="FFFFFF"/>
-          <w:vertAlign w:val="superscript"/>
-        </w:rPr>
-        <w:t>th</w:t>
-      </w:r>
-      <w:r>
-        <w:rPr>
-          <w:rFonts w:ascii="Arial" w:hAnsi="Arial" w:cs="Arial"/>
-          <w:color w:val="333333"/>
-          <w:sz w:val="23"/>
-          <w:szCs w:val="23"/>
-          <w:shd w:val="clear" w:color="auto" w:fill="FFFFFF"/>
-        </w:rPr>
-        <w:t xml:space="preserve"> International Symposium on Advances in Visual Computing, Part II, 2008. 202 -213</w:t>
-      </w:r>
-    </w:p>
-    <w:p>
-      <w:r>
-        <w:lastRenderedPageBreak/>
-        <w:t xml:space="preserve">E. </w:t>
-      </w:r>
-      <w:proofErr w:type="spellStart"/>
-      <w:r>
-        <w:t>Dubrofsky</w:t>
-      </w:r>
-      <w:proofErr w:type="spellEnd"/>
-      <w:r>
-        <w:t xml:space="preserve">. </w:t>
-      </w:r>
-      <w:proofErr w:type="spellStart"/>
-      <w:r>
-        <w:t>Homography</w:t>
-      </w:r>
-      <w:proofErr w:type="spellEnd"/>
-      <w:r>
-        <w:t xml:space="preserve"> estimation. PhD thesis, UNIVERSITY OF BRITISH COLUMBIA (Vancouver, 2009)</w:t>
-      </w:r>
-    </w:p>
-    <w:p>
-      <w:pPr>
-        <w:rPr>
-          <w:rFonts w:ascii="Arial" w:hAnsi="Arial" w:cs="Arial"/>
-          <w:color w:val="333333"/>
-          <w:sz w:val="23"/>
-          <w:szCs w:val="23"/>
-          <w:shd w:val="clear" w:color="auto" w:fill="FFFFFF"/>
-        </w:rPr>
-      </w:pPr>
-      <w:r>
-        <w:rPr>
-          <w:rFonts w:ascii="Arial" w:hAnsi="Arial" w:cs="Arial"/>
-          <w:color w:val="333333"/>
-          <w:sz w:val="23"/>
-          <w:szCs w:val="23"/>
-          <w:shd w:val="clear" w:color="auto" w:fill="FFFFFF"/>
-        </w:rPr>
-        <w:t xml:space="preserve">J. </w:t>
-      </w:r>
-      <w:proofErr w:type="spellStart"/>
-      <w:r>
-        <w:rPr>
-          <w:rFonts w:ascii="Arial" w:hAnsi="Arial" w:cs="Arial"/>
-          <w:color w:val="333333"/>
-          <w:sz w:val="23"/>
-          <w:szCs w:val="23"/>
-          <w:shd w:val="clear" w:color="auto" w:fill="FFFFFF"/>
-        </w:rPr>
-        <w:t>Kannala</w:t>
-      </w:r>
-      <w:proofErr w:type="spellEnd"/>
-      <w:r>
-        <w:rPr>
-          <w:rFonts w:ascii="Arial" w:hAnsi="Arial" w:cs="Arial"/>
-          <w:color w:val="333333"/>
-          <w:sz w:val="23"/>
-          <w:szCs w:val="23"/>
-          <w:shd w:val="clear" w:color="auto" w:fill="FFFFFF"/>
-        </w:rPr>
-        <w:t xml:space="preserve">, M. </w:t>
-      </w:r>
-      <w:proofErr w:type="spellStart"/>
-      <w:r>
-        <w:rPr>
-          <w:rFonts w:ascii="Arial" w:hAnsi="Arial" w:cs="Arial"/>
-          <w:color w:val="333333"/>
-          <w:sz w:val="23"/>
-          <w:szCs w:val="23"/>
-          <w:shd w:val="clear" w:color="auto" w:fill="FFFFFF"/>
-        </w:rPr>
-        <w:t>Salo</w:t>
-      </w:r>
-      <w:proofErr w:type="spellEnd"/>
-      <w:r>
-        <w:rPr>
-          <w:rFonts w:ascii="Arial" w:hAnsi="Arial" w:cs="Arial"/>
-          <w:color w:val="333333"/>
-          <w:sz w:val="23"/>
-          <w:szCs w:val="23"/>
-          <w:shd w:val="clear" w:color="auto" w:fill="FFFFFF"/>
-        </w:rPr>
-        <w:t xml:space="preserve">, and J. </w:t>
-      </w:r>
-      <w:proofErr w:type="spellStart"/>
-      <w:r>
-        <w:rPr>
-          <w:rFonts w:ascii="Arial" w:hAnsi="Arial" w:cs="Arial"/>
-          <w:color w:val="333333"/>
-          <w:sz w:val="23"/>
-          <w:szCs w:val="23"/>
-          <w:shd w:val="clear" w:color="auto" w:fill="FFFFFF"/>
-        </w:rPr>
-        <w:t>Heikkilä</w:t>
-      </w:r>
-      <w:proofErr w:type="spellEnd"/>
-      <w:r>
-        <w:rPr>
-          <w:rFonts w:ascii="Arial" w:hAnsi="Arial" w:cs="Arial"/>
-          <w:color w:val="333333"/>
-          <w:sz w:val="23"/>
-          <w:szCs w:val="23"/>
-          <w:shd w:val="clear" w:color="auto" w:fill="FFFFFF"/>
-        </w:rPr>
-        <w:t xml:space="preserve">. Algorithms for computing a planar </w:t>
-      </w:r>
-      <w:proofErr w:type="spellStart"/>
-      <w:r>
-        <w:rPr>
-          <w:rFonts w:ascii="Arial" w:hAnsi="Arial" w:cs="Arial"/>
-          <w:color w:val="333333"/>
-          <w:sz w:val="23"/>
-          <w:szCs w:val="23"/>
-          <w:shd w:val="clear" w:color="auto" w:fill="FFFFFF"/>
-        </w:rPr>
-        <w:t>homography</w:t>
-      </w:r>
-      <w:proofErr w:type="spellEnd"/>
-      <w:r>
-        <w:rPr>
-          <w:rFonts w:ascii="Arial" w:hAnsi="Arial" w:cs="Arial"/>
-          <w:color w:val="333333"/>
-          <w:sz w:val="23"/>
-          <w:szCs w:val="23"/>
-          <w:shd w:val="clear" w:color="auto" w:fill="FFFFFF"/>
-        </w:rPr>
-        <w:t xml:space="preserve"> from conics in correspondence. In British Machine Vision Conference, 2006. 118</w:t>
-      </w:r>
     </w:p>
     <w:p/>
     <w:sectPr>
@@ -4143,12 +4287,52 @@
     <w:name w:val="Hyperlink"/>
     <w:basedOn w:val="DefaultParagraphFont"/>
     <w:uiPriority w:val="99"/>
-    <w:semiHidden/>
     <w:unhideWhenUsed/>
     <w:rsid w:val="009C368B"/>
     <w:rPr>
       <w:color w:val="0000FF"/>
       <w:u w:val="single"/>
+    </w:rPr>
+  </w:style>
+  <w:style w:type="character" w:styleId="FollowedHyperlink">
+    <w:name w:val="FollowedHyperlink"/>
+    <w:basedOn w:val="DefaultParagraphFont"/>
+    <w:uiPriority w:val="99"/>
+    <w:semiHidden/>
+    <w:unhideWhenUsed/>
+    <w:rsid w:val="00070EAB"/>
+    <w:rPr>
+      <w:color w:val="954F72" w:themeColor="followedHyperlink"/>
+      <w:u w:val="single"/>
+    </w:rPr>
+  </w:style>
+  <w:style w:type="paragraph" w:styleId="NormalWeb">
+    <w:name w:val="Normal (Web)"/>
+    <w:basedOn w:val="Normal"/>
+    <w:uiPriority w:val="99"/>
+    <w:semiHidden/>
+    <w:unhideWhenUsed/>
+    <w:rsid w:val="00070EAB"/>
+    <w:pPr>
+      <w:suppressAutoHyphens w:val="0"/>
+      <w:spacing w:before="100" w:beforeAutospacing="1" w:after="100" w:afterAutospacing="1" w:line="240" w:lineRule="auto"/>
+    </w:pPr>
+    <w:rPr>
+      <w:rFonts w:ascii="Times New Roman" w:eastAsia="Times New Roman" w:hAnsi="Times New Roman" w:cs="Times New Roman"/>
+      <w:sz w:val="24"/>
+      <w:szCs w:val="24"/>
+    </w:rPr>
+  </w:style>
+  <w:style w:type="character" w:styleId="UnresolvedMention">
+    <w:name w:val="Unresolved Mention"/>
+    <w:basedOn w:val="DefaultParagraphFont"/>
+    <w:uiPriority w:val="99"/>
+    <w:semiHidden/>
+    <w:unhideWhenUsed/>
+    <w:rsid w:val="00070EAB"/>
+    <w:rPr>
+      <w:color w:val="605E5C"/>
+      <w:shd w:val="clear" w:color="auto" w:fill="E1DFDD"/>
     </w:rPr>
   </w:style>
 </w:styles>

</xml_diff>

<commit_message>
Correctness and comments for code
</commit_message>
<xml_diff>
--- a/writeup.docx
+++ b/writeup.docx
@@ -94,14 +94,25 @@
         </w:rPr>
         <w:t>Direct Linear Transform (</w:t>
       </w:r>
-      <w:r>
-        <w:rPr>
-          <w:rFonts w:eastAsia="Times New Roman" w:cs="Arial"/>
-          <w:i/>
-          <w:sz w:val="24"/>
-          <w:szCs w:val="24"/>
-        </w:rPr>
-        <w:t>Homography Warping</w:t>
+      <w:proofErr w:type="spellStart"/>
+      <w:r>
+        <w:rPr>
+          <w:rFonts w:eastAsia="Times New Roman" w:cs="Arial"/>
+          <w:i/>
+          <w:sz w:val="24"/>
+          <w:szCs w:val="24"/>
+        </w:rPr>
+        <w:t>Homography</w:t>
+      </w:r>
+      <w:proofErr w:type="spellEnd"/>
+      <w:r>
+        <w:rPr>
+          <w:rFonts w:eastAsia="Times New Roman" w:cs="Arial"/>
+          <w:i/>
+          <w:sz w:val="24"/>
+          <w:szCs w:val="24"/>
+        </w:rPr>
+        <w:t xml:space="preserve"> Warping</w:t>
       </w:r>
       <w:r>
         <w:rPr>
@@ -187,14 +198,45 @@
           <w:szCs w:val="24"/>
         </w:rPr>
       </w:pPr>
-      <w:r>
-        <w:rPr>
-          <w:rFonts w:eastAsia="Times New Roman" w:cs="Arial"/>
-          <w:i/>
-          <w:sz w:val="24"/>
-          <w:szCs w:val="24"/>
-        </w:rPr>
-        <w:t>Homography warping is accomplished by taking matching points from two images and creating a homography matrix.</w:t>
+      <w:proofErr w:type="spellStart"/>
+      <w:r>
+        <w:rPr>
+          <w:rFonts w:eastAsia="Times New Roman" w:cs="Arial"/>
+          <w:i/>
+          <w:sz w:val="24"/>
+          <w:szCs w:val="24"/>
+        </w:rPr>
+        <w:t>Homography</w:t>
+      </w:r>
+      <w:proofErr w:type="spellEnd"/>
+      <w:r>
+        <w:rPr>
+          <w:rFonts w:eastAsia="Times New Roman" w:cs="Arial"/>
+          <w:i/>
+          <w:sz w:val="24"/>
+          <w:szCs w:val="24"/>
+        </w:rPr>
+        <w:t xml:space="preserve"> warping is accomplished by taking matching points from two images and creating a </w:t>
+      </w:r>
+      <w:proofErr w:type="spellStart"/>
+      <w:r>
+        <w:rPr>
+          <w:rFonts w:eastAsia="Times New Roman" w:cs="Arial"/>
+          <w:i/>
+          <w:sz w:val="24"/>
+          <w:szCs w:val="24"/>
+        </w:rPr>
+        <w:t>homography</w:t>
+      </w:r>
+      <w:proofErr w:type="spellEnd"/>
+      <w:r>
+        <w:rPr>
+          <w:rFonts w:eastAsia="Times New Roman" w:cs="Arial"/>
+          <w:i/>
+          <w:sz w:val="24"/>
+          <w:szCs w:val="24"/>
+        </w:rPr>
+        <w:t xml:space="preserve"> matrix.</w:t>
       </w:r>
       <w:r>
         <w:rPr>
@@ -446,7 +488,27 @@
           <w:sz w:val="24"/>
           <w:szCs w:val="24"/>
         </w:rPr>
-        <w:t xml:space="preserve">All 3 algorithms are used to create the 3x3 homography matrix to warp the first image to be drawn into the second image.  In addition, all 3 algorithms benefit greatly from normalizing the </w:t>
+        <w:t xml:space="preserve">All 3 algorithms are used to create the 3x3 </w:t>
+      </w:r>
+      <w:proofErr w:type="spellStart"/>
+      <w:r>
+        <w:rPr>
+          <w:rFonts w:eastAsia="Times New Roman" w:cs="Arial"/>
+          <w:i/>
+          <w:sz w:val="24"/>
+          <w:szCs w:val="24"/>
+        </w:rPr>
+        <w:t>homography</w:t>
+      </w:r>
+      <w:proofErr w:type="spellEnd"/>
+      <w:r>
+        <w:rPr>
+          <w:rFonts w:eastAsia="Times New Roman" w:cs="Arial"/>
+          <w:i/>
+          <w:sz w:val="24"/>
+          <w:szCs w:val="24"/>
+        </w:rPr>
+        <w:t xml:space="preserve"> matrix to warp the first image to be drawn into the second image.  In addition, all 3 algorithms benefit greatly from normalizing the </w:t>
       </w:r>
       <w:r>
         <w:rPr>
@@ -486,7 +548,27 @@
           <w:sz w:val="24"/>
           <w:szCs w:val="24"/>
         </w:rPr>
-        <w:t xml:space="preserve">The DLT method works on corresponding points and relies on the matching of the points to be accurate.  Because each correspondence generates two points of data in the homography matrix, we need at minimum four pairs of corresponding points.  </w:t>
+        <w:t xml:space="preserve">The DLT method works on corresponding points and relies on the matching of the points to be accurate.  Because each correspondence generates two points of data in the </w:t>
+      </w:r>
+      <w:proofErr w:type="spellStart"/>
+      <w:r>
+        <w:rPr>
+          <w:rFonts w:eastAsia="Times New Roman" w:cs="Arial"/>
+          <w:i/>
+          <w:sz w:val="24"/>
+          <w:szCs w:val="24"/>
+        </w:rPr>
+        <w:t>homography</w:t>
+      </w:r>
+      <w:proofErr w:type="spellEnd"/>
+      <w:r>
+        <w:rPr>
+          <w:rFonts w:eastAsia="Times New Roman" w:cs="Arial"/>
+          <w:i/>
+          <w:sz w:val="24"/>
+          <w:szCs w:val="24"/>
+        </w:rPr>
+        <w:t xml:space="preserve"> matrix, we need at minimum four pairs of corresponding points.  </w:t>
       </w:r>
     </w:p>
     <w:p>
@@ -544,7 +626,27 @@
           <w:sz w:val="24"/>
           <w:szCs w:val="24"/>
         </w:rPr>
-        <w:t>to determine the transformation matrix.  This means we need a minimum of two pairs of corresponding points.  It is also possible if we do not have the points we need in the image to generate some of the missing data using the line equations for the two matching lines.</w:t>
+        <w:t xml:space="preserve">to determine the transformation matrix.  This means we need a minimum of two pairs of corresponding points.  It is also possible if we do not have the </w:t>
+      </w:r>
+      <w:proofErr w:type="gramStart"/>
+      <w:r>
+        <w:rPr>
+          <w:rFonts w:eastAsia="Times New Roman" w:cs="Arial"/>
+          <w:i/>
+          <w:sz w:val="24"/>
+          <w:szCs w:val="24"/>
+        </w:rPr>
+        <w:t>points</w:t>
+      </w:r>
+      <w:proofErr w:type="gramEnd"/>
+      <w:r>
+        <w:rPr>
+          <w:rFonts w:eastAsia="Times New Roman" w:cs="Arial"/>
+          <w:i/>
+          <w:sz w:val="24"/>
+          <w:szCs w:val="24"/>
+        </w:rPr>
+        <w:t xml:space="preserve"> we need in the image to generate some of the missing data using the line equations for the two matching lines.</w:t>
       </w:r>
     </w:p>
     <w:p>
@@ -585,7 +687,27 @@
           <w:sz w:val="24"/>
           <w:szCs w:val="24"/>
         </w:rPr>
-        <w:t>uses conic shapes to match features between the objects.  The conic descriptors allow us five degrees of a freedom, so we need at least two pairs of conics to achieve our eight degrees to fill in the homography matrix.</w:t>
+        <w:t xml:space="preserve">uses conic shapes to match features between the objects.  The conic descriptors allow us five degrees of a freedom, so we need at least two pairs of conics to achieve our eight degrees to fill in the </w:t>
+      </w:r>
+      <w:proofErr w:type="spellStart"/>
+      <w:r>
+        <w:rPr>
+          <w:rFonts w:eastAsia="Times New Roman" w:cs="Arial"/>
+          <w:i/>
+          <w:sz w:val="24"/>
+          <w:szCs w:val="24"/>
+        </w:rPr>
+        <w:t>homography</w:t>
+      </w:r>
+      <w:proofErr w:type="spellEnd"/>
+      <w:r>
+        <w:rPr>
+          <w:rFonts w:eastAsia="Times New Roman" w:cs="Arial"/>
+          <w:i/>
+          <w:sz w:val="24"/>
+          <w:szCs w:val="24"/>
+        </w:rPr>
+        <w:t xml:space="preserve"> matrix.</w:t>
       </w:r>
     </w:p>
     <w:p>
@@ -915,16 +1037,101 @@
           <w:sz w:val="24"/>
           <w:szCs w:val="24"/>
         </w:rPr>
-        <w:t>The smaller the cap we picked, the faster the algorithm would run, but with the potential for a poor homography matrix.  Therefore, we decided a 90% cutoff range would be good for both the nearest neighbor cutoff and the RANSAC population fit cutoff</w:t>
-      </w:r>
-      <w:r>
-        <w:rPr>
-          <w:rFonts w:eastAsia="Times New Roman" w:cs="Arial"/>
-          <w:iCs/>
-          <w:sz w:val="24"/>
-          <w:szCs w:val="24"/>
-        </w:rPr>
-        <w:t xml:space="preserve"> with a max run of 100,000 in case the homography matrix never creates a good result.</w:t>
+        <w:t xml:space="preserve">The smaller the cap we picked, the faster the algorithm would run, but with the potential for a poor </w:t>
+      </w:r>
+      <w:proofErr w:type="spellStart"/>
+      <w:r>
+        <w:rPr>
+          <w:rFonts w:eastAsia="Times New Roman" w:cs="Arial"/>
+          <w:iCs/>
+          <w:sz w:val="24"/>
+          <w:szCs w:val="24"/>
+        </w:rPr>
+        <w:t>homography</w:t>
+      </w:r>
+      <w:proofErr w:type="spellEnd"/>
+      <w:r>
+        <w:rPr>
+          <w:rFonts w:eastAsia="Times New Roman" w:cs="Arial"/>
+          <w:iCs/>
+          <w:sz w:val="24"/>
+          <w:szCs w:val="24"/>
+        </w:rPr>
+        <w:t xml:space="preserve"> matrix.  Therefore, we decided a 90% cutoff range would be good for both the nearest neighbor cutoff and the RANSAC </w:t>
+      </w:r>
+      <w:r>
+        <w:rPr>
+          <w:rFonts w:eastAsia="Times New Roman" w:cs="Arial"/>
+          <w:iCs/>
+          <w:sz w:val="24"/>
+          <w:szCs w:val="24"/>
+        </w:rPr>
+        <w:t>would have</w:t>
+      </w:r>
+      <w:r>
+        <w:rPr>
+          <w:rFonts w:eastAsia="Times New Roman" w:cs="Arial"/>
+          <w:iCs/>
+          <w:sz w:val="24"/>
+          <w:szCs w:val="24"/>
+        </w:rPr>
+        <w:t xml:space="preserve"> a max run of 10</w:t>
+      </w:r>
+      <w:r>
+        <w:rPr>
+          <w:rFonts w:eastAsia="Times New Roman" w:cs="Arial"/>
+          <w:iCs/>
+          <w:sz w:val="24"/>
+          <w:szCs w:val="24"/>
+        </w:rPr>
+        <w:t>,</w:t>
+      </w:r>
+      <w:r>
+        <w:rPr>
+          <w:rFonts w:eastAsia="Times New Roman" w:cs="Arial"/>
+          <w:iCs/>
+          <w:sz w:val="24"/>
+          <w:szCs w:val="24"/>
+        </w:rPr>
+        <w:t xml:space="preserve">000 in case the </w:t>
+      </w:r>
+      <w:proofErr w:type="spellStart"/>
+      <w:r>
+        <w:rPr>
+          <w:rFonts w:eastAsia="Times New Roman" w:cs="Arial"/>
+          <w:iCs/>
+          <w:sz w:val="24"/>
+          <w:szCs w:val="24"/>
+        </w:rPr>
+        <w:t>homography</w:t>
+      </w:r>
+      <w:proofErr w:type="spellEnd"/>
+      <w:r>
+        <w:rPr>
+          <w:rFonts w:eastAsia="Times New Roman" w:cs="Arial"/>
+          <w:iCs/>
+          <w:sz w:val="24"/>
+          <w:szCs w:val="24"/>
+        </w:rPr>
+        <w:t xml:space="preserve"> matrix never creates a </w:t>
+      </w:r>
+      <w:r>
+        <w:rPr>
+          <w:rFonts w:eastAsia="Times New Roman" w:cs="Arial"/>
+          <w:iCs/>
+          <w:sz w:val="24"/>
+          <w:szCs w:val="24"/>
+        </w:rPr>
+        <w:t>perfect</w:t>
+      </w:r>
+      <w:r>
+        <w:rPr>
+          <w:rFonts w:eastAsia="Times New Roman" w:cs="Arial"/>
+          <w:iCs/>
+          <w:sz w:val="24"/>
+          <w:szCs w:val="24"/>
+        </w:rPr>
+        <w:t xml:space="preserve"> result.</w:t>
       </w:r>
       <w:r>
         <w:rPr>
@@ -942,7 +1149,76 @@
           <w:sz w:val="24"/>
           <w:szCs w:val="24"/>
         </w:rPr>
-        <w:t xml:space="preserve">Because of the primary way to test a homography matrix while using RANSAC is via visual confirmation, we implemented a combine and draw function </w:t>
+        <w:t xml:space="preserve">If the 10,000 iterations are </w:t>
+      </w:r>
+      <w:proofErr w:type="gramStart"/>
+      <w:r>
+        <w:rPr>
+          <w:rFonts w:eastAsia="Times New Roman" w:cs="Arial"/>
+          <w:iCs/>
+          <w:sz w:val="24"/>
+          <w:szCs w:val="24"/>
+        </w:rPr>
+        <w:t>ran</w:t>
+      </w:r>
+      <w:proofErr w:type="gramEnd"/>
+      <w:r>
+        <w:rPr>
+          <w:rFonts w:eastAsia="Times New Roman" w:cs="Arial"/>
+          <w:iCs/>
+          <w:sz w:val="24"/>
+          <w:szCs w:val="24"/>
+        </w:rPr>
+        <w:t xml:space="preserve">, the best </w:t>
+      </w:r>
+      <w:proofErr w:type="spellStart"/>
+      <w:r>
+        <w:rPr>
+          <w:rFonts w:eastAsia="Times New Roman" w:cs="Arial"/>
+          <w:iCs/>
+          <w:sz w:val="24"/>
+          <w:szCs w:val="24"/>
+        </w:rPr>
+        <w:t>homography</w:t>
+      </w:r>
+      <w:proofErr w:type="spellEnd"/>
+      <w:r>
+        <w:rPr>
+          <w:rFonts w:eastAsia="Times New Roman" w:cs="Arial"/>
+          <w:iCs/>
+          <w:sz w:val="24"/>
+          <w:szCs w:val="24"/>
+        </w:rPr>
+        <w:t xml:space="preserve"> matrix is returned from the RANSAC function.  </w:t>
+      </w:r>
+      <w:r>
+        <w:rPr>
+          <w:rFonts w:eastAsia="Times New Roman" w:cs="Arial"/>
+          <w:iCs/>
+          <w:sz w:val="24"/>
+          <w:szCs w:val="24"/>
+        </w:rPr>
+        <w:t xml:space="preserve">Because of the primary way to test a </w:t>
+      </w:r>
+      <w:proofErr w:type="spellStart"/>
+      <w:r>
+        <w:rPr>
+          <w:rFonts w:eastAsia="Times New Roman" w:cs="Arial"/>
+          <w:iCs/>
+          <w:sz w:val="24"/>
+          <w:szCs w:val="24"/>
+        </w:rPr>
+        <w:t>homography</w:t>
+      </w:r>
+      <w:proofErr w:type="spellEnd"/>
+      <w:r>
+        <w:rPr>
+          <w:rFonts w:eastAsia="Times New Roman" w:cs="Arial"/>
+          <w:iCs/>
+          <w:sz w:val="24"/>
+          <w:szCs w:val="24"/>
+        </w:rPr>
+        <w:t xml:space="preserve"> matrix while using RANSAC is via visual confirmation, we implemented a combine and draw function </w:t>
       </w:r>
       <w:r>
         <w:rPr>
@@ -982,7 +1258,27 @@
           <w:sz w:val="24"/>
           <w:szCs w:val="24"/>
         </w:rPr>
-        <w:t>With the main algorithm choices existing between points, lines, and conics we chose to use the point matching.  The point matching allowed us the easiest way to verify if the calculate homography function was working correctly as we could easily verify if the point had translated correctly from one image to the other.  It also allowed us to generate a point map where we could connect the points with lines and quickly visually confirm correct point matches.</w:t>
+        <w:t xml:space="preserve">With the main algorithm choices existing between points, lines, and conics we chose to use the point matching.  The point matching allowed us the easiest way to verify if the calculate </w:t>
+      </w:r>
+      <w:proofErr w:type="spellStart"/>
+      <w:r>
+        <w:rPr>
+          <w:rFonts w:eastAsia="Times New Roman" w:cs="Arial"/>
+          <w:iCs/>
+          <w:sz w:val="24"/>
+          <w:szCs w:val="24"/>
+        </w:rPr>
+        <w:t>homography</w:t>
+      </w:r>
+      <w:proofErr w:type="spellEnd"/>
+      <w:r>
+        <w:rPr>
+          <w:rFonts w:eastAsia="Times New Roman" w:cs="Arial"/>
+          <w:iCs/>
+          <w:sz w:val="24"/>
+          <w:szCs w:val="24"/>
+        </w:rPr>
+        <w:t xml:space="preserve"> function was working correctly as we could easily verify if the point had translated correctly from one image to the other.  It also allowed us to generate a point map where we could connect the points with lines and quickly visually confirm correct point matches.</w:t>
       </w:r>
     </w:p>
     <w:p>
@@ -1035,7 +1331,15 @@
         <w:t xml:space="preserve"> we first load the image file into an array.  </w:t>
       </w:r>
       <w:r>
-        <w:t>Because of the way opencv loads the file we then need to convert the image from Blue, Green, Red into Red, Green, Blue.  We also then create a grayscale copy of the image to increase the speed of processing.</w:t>
+        <w:t xml:space="preserve">Because of the way </w:t>
+      </w:r>
+      <w:proofErr w:type="spellStart"/>
+      <w:r>
+        <w:t>opencv</w:t>
+      </w:r>
+      <w:proofErr w:type="spellEnd"/>
+      <w:r>
+        <w:t xml:space="preserve"> loads the file we then need to convert the image from Blue, Green, Red into Red, Green, Blue.  We also then create a grayscale copy of the image to increase the speed of processing.</w:t>
       </w:r>
     </w:p>
     <w:p>
@@ -1142,7 +1446,15 @@
         </w:numPr>
       </w:pPr>
       <w:r>
-        <w:t>Use RANSAC to determine first homography matrix over threshold</w:t>
+        <w:t xml:space="preserve">Use RANSAC to determine first </w:t>
+      </w:r>
+      <w:proofErr w:type="spellStart"/>
+      <w:r>
+        <w:t>homography</w:t>
+      </w:r>
+      <w:proofErr w:type="spellEnd"/>
+      <w:r>
+        <w:t xml:space="preserve"> matrix over threshold</w:t>
       </w:r>
     </w:p>
     <w:p>
@@ -1156,13 +1468,27 @@
         <w:t>a</w:t>
       </w:r>
       <w:r>
-        <w:t xml:space="preserve"> homography matrix</w:t>
+        <w:t xml:space="preserve"> </w:t>
+      </w:r>
+      <w:proofErr w:type="spellStart"/>
+      <w:r>
+        <w:t>homography</w:t>
+      </w:r>
+      <w:proofErr w:type="spellEnd"/>
+      <w:r>
+        <w:t xml:space="preserve"> matrix</w:t>
       </w:r>
       <w:r>
         <w:t>.  We then compare the correctness of this matrix by applying it to all the points in image list 1 and then checking if they are within a tolerance of their matching point in image list 2.  Once all the points are checked we divide the correct points by the total number of points to get our population fit score.  The</w:t>
       </w:r>
       <w:r>
-        <w:t xml:space="preserve"> method of RANSAC we implemented exits the RANSAC loop as soon as the population fit is above the threshold returning the calculated homography matrix.</w:t>
+        <w:t xml:space="preserve"> method of RANSAC we implemented exits the RANSAC loop </w:t>
+      </w:r>
+      <w:r>
+        <w:t>if it gets a perfect point match or until the iterations equal the MAX_RANSAC cutoff</w:t>
+      </w:r>
+      <w:r>
+        <w:t>.</w:t>
       </w:r>
     </w:p>
     <w:p>
@@ -1174,7 +1500,15 @@
         </w:numPr>
       </w:pPr>
       <w:r>
-        <w:t>Calculate the homography matrix</w:t>
+        <w:t xml:space="preserve">Calculate the </w:t>
+      </w:r>
+      <w:proofErr w:type="spellStart"/>
+      <w:r>
+        <w:t>homography</w:t>
+      </w:r>
+      <w:proofErr w:type="spellEnd"/>
+      <w:r>
+        <w:t xml:space="preserve"> matrix</w:t>
       </w:r>
     </w:p>
     <w:p>
@@ -1182,10 +1516,34 @@
         <w:ind w:left="1440"/>
       </w:pPr>
       <w:r>
-        <w:t xml:space="preserve">The homography matrix is created by crafting an 8x8 matrix </w:t>
-      </w:r>
-      <w:r>
-        <w:t>by layering the points of each match 2 rows at a time.   Once all the rows are stacked together the matrix is ran through numpy’s SVD function in order to decompose the matrix into 3 smaller matrices (U, S, V). The V matrix is a 3x3 matrix that contains our homography matrix. But to make it work we normalize it by dividing all elements by the last element in the matrix.</w:t>
+        <w:t xml:space="preserve">The </w:t>
+      </w:r>
+      <w:proofErr w:type="spellStart"/>
+      <w:r>
+        <w:t>homography</w:t>
+      </w:r>
+      <w:proofErr w:type="spellEnd"/>
+      <w:r>
+        <w:t xml:space="preserve"> matrix is created by crafting an 8x8 matrix </w:t>
+      </w:r>
+      <w:r>
+        <w:t xml:space="preserve">by layering the points of each match 2 rows at a time.   Once all the rows are stacked together the matrix is ran through </w:t>
+      </w:r>
+      <w:proofErr w:type="spellStart"/>
+      <w:r>
+        <w:t>numpy’s</w:t>
+      </w:r>
+      <w:proofErr w:type="spellEnd"/>
+      <w:r>
+        <w:t xml:space="preserve"> SVD function in order to decompose the matrix into 3 smaller matrices (U, S, V). The V matrix is a 3x3 matrix that contains our </w:t>
+      </w:r>
+      <w:proofErr w:type="spellStart"/>
+      <w:r>
+        <w:t>homography</w:t>
+      </w:r>
+      <w:proofErr w:type="spellEnd"/>
+      <w:r>
+        <w:t xml:space="preserve"> matrix. But to make it work we normalize it by dividing all elements by the last element in the matrix.</w:t>
       </w:r>
     </w:p>
     <w:p>
@@ -1217,7 +1575,31 @@
         <w:t xml:space="preserve"> preparing a new array to place the image into.</w:t>
       </w:r>
       <w:r>
-        <w:t xml:space="preserve">  We use the sizes of the original color images to estimate the size of the new image.  We then copy image 2 directly into the new array.  Next we multiply the the (X, Y, 1) coordinates of every pixel in image 1 by the homography matrix and place the pixel value into the calculated location in the new image.</w:t>
+        <w:t xml:space="preserve">  We use the sizes of the original color images to estimate the size of the new image.  We then copy image 2 directly into the new array.  </w:t>
+      </w:r>
+      <w:proofErr w:type="gramStart"/>
+      <w:r>
+        <w:t>Next</w:t>
+      </w:r>
+      <w:proofErr w:type="gramEnd"/>
+      <w:r>
+        <w:t xml:space="preserve"> we multiply the </w:t>
+      </w:r>
+      <w:proofErr w:type="spellStart"/>
+      <w:r>
+        <w:t>the</w:t>
+      </w:r>
+      <w:proofErr w:type="spellEnd"/>
+      <w:r>
+        <w:t xml:space="preserve"> (X, Y, 1) coordinates of every pixel in image 1 by the </w:t>
+      </w:r>
+      <w:proofErr w:type="spellStart"/>
+      <w:r>
+        <w:t>homography</w:t>
+      </w:r>
+      <w:proofErr w:type="spellEnd"/>
+      <w:r>
+        <w:t xml:space="preserve"> matrix and place the pixel value into the calculated location in the new image.</w:t>
       </w:r>
       <w:r>
         <w:t xml:space="preserve">  Once the entire image 1 has been processed we crop the new image by looking for the outer </w:t>
@@ -1363,14 +1745,24 @@
           <w:color w:val="538135" w:themeColor="accent6" w:themeShade="BF"/>
           <w:sz w:val="24"/>
         </w:rPr>
-        <w:t>You must formally use loop invariant, pre-and post conditions</w:t>
-      </w:r>
+        <w:t xml:space="preserve">You must formally use loop invariant, pre-and </w:t>
+      </w:r>
+      <w:proofErr w:type="spellStart"/>
       <w:r>
         <w:rPr>
           <w:i/>
           <w:color w:val="538135" w:themeColor="accent6" w:themeShade="BF"/>
           <w:sz w:val="24"/>
         </w:rPr>
+        <w:t>post conditions</w:t>
+      </w:r>
+      <w:proofErr w:type="spellEnd"/>
+      <w:r>
+        <w:rPr>
+          <w:i/>
+          <w:color w:val="538135" w:themeColor="accent6" w:themeShade="BF"/>
+          <w:sz w:val="24"/>
+        </w:rPr>
         <w:t>, etc</w:t>
       </w:r>
       <w:r>
@@ -1424,6 +1816,1638 @@
     </w:p>
     <w:p>
       <w:pPr>
+        <w:rPr>
+          <w:iCs/>
+          <w:sz w:val="24"/>
+        </w:rPr>
+      </w:pPr>
+      <w:r>
+        <w:rPr>
+          <w:iCs/>
+          <w:sz w:val="24"/>
+        </w:rPr>
+        <w:t>Ratio test:</w:t>
+      </w:r>
+    </w:p>
+    <w:p>
+      <w:pPr>
+        <w:ind w:firstLine="720"/>
+        <w:rPr>
+          <w:iCs/>
+          <w:sz w:val="24"/>
+        </w:rPr>
+      </w:pPr>
+      <w:r>
+        <w:rPr>
+          <w:iCs/>
+          <w:sz w:val="24"/>
+        </w:rPr>
+        <w:t xml:space="preserve">for m, n in </w:t>
+      </w:r>
+      <w:proofErr w:type="spellStart"/>
+      <w:r>
+        <w:rPr>
+          <w:iCs/>
+          <w:sz w:val="24"/>
+        </w:rPr>
+        <w:t>nn_matches</w:t>
+      </w:r>
+      <w:proofErr w:type="spellEnd"/>
+      <w:r>
+        <w:rPr>
+          <w:iCs/>
+          <w:sz w:val="24"/>
+        </w:rPr>
+        <w:t>:</w:t>
+      </w:r>
+    </w:p>
+    <w:p>
+      <w:pPr>
+        <w:ind w:firstLine="720"/>
+        <w:rPr>
+          <w:iCs/>
+          <w:sz w:val="24"/>
+        </w:rPr>
+      </w:pPr>
+      <w:r>
+        <w:rPr>
+          <w:iCs/>
+          <w:sz w:val="24"/>
+        </w:rPr>
+        <w:t xml:space="preserve">    if </w:t>
+      </w:r>
+      <w:proofErr w:type="spellStart"/>
+      <w:proofErr w:type="gramStart"/>
+      <w:r>
+        <w:rPr>
+          <w:iCs/>
+          <w:sz w:val="24"/>
+        </w:rPr>
+        <w:t>m.distance</w:t>
+      </w:r>
+      <w:proofErr w:type="spellEnd"/>
+      <w:proofErr w:type="gramEnd"/>
+      <w:r>
+        <w:rPr>
+          <w:iCs/>
+          <w:sz w:val="24"/>
+        </w:rPr>
+        <w:t xml:space="preserve"> &lt; (1 - CUTOFF) * </w:t>
+      </w:r>
+      <w:proofErr w:type="spellStart"/>
+      <w:r>
+        <w:rPr>
+          <w:iCs/>
+          <w:sz w:val="24"/>
+        </w:rPr>
+        <w:t>n.distance</w:t>
+      </w:r>
+      <w:proofErr w:type="spellEnd"/>
+      <w:r>
+        <w:rPr>
+          <w:iCs/>
+          <w:sz w:val="24"/>
+        </w:rPr>
+        <w:t>:</w:t>
+      </w:r>
+    </w:p>
+    <w:p>
+      <w:pPr>
+        <w:ind w:firstLine="720"/>
+        <w:rPr>
+          <w:iCs/>
+          <w:sz w:val="24"/>
+        </w:rPr>
+      </w:pPr>
+      <w:r>
+        <w:rPr>
+          <w:iCs/>
+          <w:sz w:val="24"/>
+        </w:rPr>
+        <w:t xml:space="preserve">        matched1.append(kpts1[</w:t>
+      </w:r>
+      <w:proofErr w:type="spellStart"/>
+      <w:proofErr w:type="gramStart"/>
+      <w:r>
+        <w:rPr>
+          <w:iCs/>
+          <w:sz w:val="24"/>
+        </w:rPr>
+        <w:t>m.queryIdx</w:t>
+      </w:r>
+      <w:proofErr w:type="spellEnd"/>
+      <w:proofErr w:type="gramEnd"/>
+      <w:r>
+        <w:rPr>
+          <w:iCs/>
+          <w:sz w:val="24"/>
+        </w:rPr>
+        <w:t>].</w:t>
+      </w:r>
+      <w:proofErr w:type="spellStart"/>
+      <w:r>
+        <w:rPr>
+          <w:iCs/>
+          <w:sz w:val="24"/>
+        </w:rPr>
+        <w:t>pt</w:t>
+      </w:r>
+      <w:proofErr w:type="spellEnd"/>
+      <w:r>
+        <w:rPr>
+          <w:iCs/>
+          <w:sz w:val="24"/>
+        </w:rPr>
+        <w:t>)</w:t>
+      </w:r>
+    </w:p>
+    <w:p>
+      <w:pPr>
+        <w:ind w:firstLine="720"/>
+        <w:rPr>
+          <w:iCs/>
+          <w:sz w:val="24"/>
+        </w:rPr>
+      </w:pPr>
+      <w:r>
+        <w:rPr>
+          <w:iCs/>
+          <w:sz w:val="24"/>
+        </w:rPr>
+        <w:t xml:space="preserve">        matched2.append(kpts2[</w:t>
+      </w:r>
+      <w:proofErr w:type="spellStart"/>
+      <w:proofErr w:type="gramStart"/>
+      <w:r>
+        <w:rPr>
+          <w:iCs/>
+          <w:sz w:val="24"/>
+        </w:rPr>
+        <w:t>m.trainIdx</w:t>
+      </w:r>
+      <w:proofErr w:type="spellEnd"/>
+      <w:proofErr w:type="gramEnd"/>
+      <w:r>
+        <w:rPr>
+          <w:iCs/>
+          <w:sz w:val="24"/>
+        </w:rPr>
+        <w:t>].</w:t>
+      </w:r>
+      <w:proofErr w:type="spellStart"/>
+      <w:r>
+        <w:rPr>
+          <w:iCs/>
+          <w:sz w:val="24"/>
+        </w:rPr>
+        <w:t>pt</w:t>
+      </w:r>
+      <w:proofErr w:type="spellEnd"/>
+      <w:r>
+        <w:rPr>
+          <w:iCs/>
+          <w:sz w:val="24"/>
+        </w:rPr>
+        <w:t>)</w:t>
+      </w:r>
+    </w:p>
+    <w:p>
+      <w:pPr>
+        <w:ind w:firstLine="720"/>
+        <w:rPr>
+          <w:iCs/>
+          <w:sz w:val="24"/>
+        </w:rPr>
+      </w:pPr>
+      <w:r>
+        <w:rPr>
+          <w:iCs/>
+          <w:sz w:val="24"/>
+        </w:rPr>
+        <w:t xml:space="preserve">        </w:t>
+      </w:r>
+      <w:proofErr w:type="spellStart"/>
+      <w:proofErr w:type="gramStart"/>
+      <w:r>
+        <w:rPr>
+          <w:iCs/>
+          <w:sz w:val="24"/>
+        </w:rPr>
+        <w:t>filtered.append</w:t>
+      </w:r>
+      <w:proofErr w:type="spellEnd"/>
+      <w:proofErr w:type="gramEnd"/>
+      <w:r>
+        <w:rPr>
+          <w:iCs/>
+          <w:sz w:val="24"/>
+        </w:rPr>
+        <w:t>([m])</w:t>
+      </w:r>
+    </w:p>
+    <w:p>
+      <w:pPr>
+        <w:pStyle w:val="ListParagraph"/>
+        <w:numPr>
+          <w:ilvl w:val="0"/>
+          <w:numId w:val="8"/>
+        </w:numPr>
+        <w:rPr>
+          <w:iCs/>
+          <w:sz w:val="24"/>
+        </w:rPr>
+      </w:pPr>
+      <w:r>
+        <w:rPr>
+          <w:iCs/>
+          <w:sz w:val="24"/>
+        </w:rPr>
+        <w:t>Base case</w:t>
+      </w:r>
+      <w:r>
+        <w:rPr>
+          <w:iCs/>
+          <w:sz w:val="24"/>
+        </w:rPr>
+        <w:t xml:space="preserve"> value</w:t>
+      </w:r>
+    </w:p>
+    <w:p>
+      <w:pPr>
+        <w:pStyle w:val="ListParagraph"/>
+        <w:numPr>
+          <w:ilvl w:val="1"/>
+          <w:numId w:val="8"/>
+        </w:numPr>
+        <w:rPr>
+          <w:iCs/>
+          <w:sz w:val="24"/>
+        </w:rPr>
+      </w:pPr>
+      <w:proofErr w:type="spellStart"/>
+      <w:r>
+        <w:rPr>
+          <w:iCs/>
+          <w:sz w:val="24"/>
+        </w:rPr>
+        <w:t>nn_matches</w:t>
+      </w:r>
+      <w:proofErr w:type="spellEnd"/>
+      <w:r>
+        <w:rPr>
+          <w:iCs/>
+          <w:sz w:val="24"/>
+        </w:rPr>
+        <w:t xml:space="preserve"> </w:t>
+      </w:r>
+      <w:proofErr w:type="gramStart"/>
+      <w:r>
+        <w:rPr>
+          <w:iCs/>
+          <w:sz w:val="24"/>
+        </w:rPr>
+        <w:t>contains</w:t>
+      </w:r>
+      <w:proofErr w:type="gramEnd"/>
+      <w:r>
+        <w:rPr>
+          <w:iCs/>
+          <w:sz w:val="24"/>
+        </w:rPr>
+        <w:t xml:space="preserve"> all found matches between image 1 and image 2.</w:t>
+      </w:r>
+    </w:p>
+    <w:p>
+      <w:pPr>
+        <w:pStyle w:val="ListParagraph"/>
+        <w:numPr>
+          <w:ilvl w:val="0"/>
+          <w:numId w:val="8"/>
+        </w:numPr>
+        <w:rPr>
+          <w:iCs/>
+          <w:sz w:val="24"/>
+        </w:rPr>
+      </w:pPr>
+      <w:r>
+        <w:rPr>
+          <w:iCs/>
+          <w:sz w:val="24"/>
+        </w:rPr>
+        <w:t>Step case</w:t>
+      </w:r>
+    </w:p>
+    <w:p>
+      <w:pPr>
+        <w:pStyle w:val="ListParagraph"/>
+        <w:numPr>
+          <w:ilvl w:val="1"/>
+          <w:numId w:val="8"/>
+        </w:numPr>
+        <w:rPr>
+          <w:iCs/>
+          <w:sz w:val="24"/>
+        </w:rPr>
+      </w:pPr>
+      <w:r>
+        <w:rPr>
+          <w:iCs/>
+          <w:sz w:val="24"/>
+        </w:rPr>
+        <w:t>0 to m only contains matches over our cutoff value.</w:t>
+      </w:r>
+    </w:p>
+    <w:p>
+      <w:pPr>
+        <w:pStyle w:val="ListParagraph"/>
+        <w:numPr>
+          <w:ilvl w:val="0"/>
+          <w:numId w:val="8"/>
+        </w:numPr>
+        <w:rPr>
+          <w:iCs/>
+          <w:sz w:val="24"/>
+        </w:rPr>
+      </w:pPr>
+      <w:r>
+        <w:rPr>
+          <w:iCs/>
+          <w:sz w:val="24"/>
+        </w:rPr>
+        <w:t>Final case</w:t>
+      </w:r>
+    </w:p>
+    <w:p>
+      <w:pPr>
+        <w:pStyle w:val="ListParagraph"/>
+        <w:numPr>
+          <w:ilvl w:val="1"/>
+          <w:numId w:val="8"/>
+        </w:numPr>
+        <w:rPr>
+          <w:iCs/>
+          <w:sz w:val="24"/>
+        </w:rPr>
+      </w:pPr>
+      <w:r>
+        <w:rPr>
+          <w:iCs/>
+          <w:sz w:val="24"/>
+        </w:rPr>
+        <w:t xml:space="preserve">All matches remaining in </w:t>
+      </w:r>
+      <w:proofErr w:type="spellStart"/>
+      <w:r>
+        <w:rPr>
+          <w:iCs/>
+          <w:sz w:val="24"/>
+        </w:rPr>
+        <w:t>nn_matches</w:t>
+      </w:r>
+      <w:proofErr w:type="spellEnd"/>
+      <w:r>
+        <w:rPr>
+          <w:iCs/>
+          <w:sz w:val="24"/>
+        </w:rPr>
+        <w:t xml:space="preserve"> have passed the ratio test and their distance is above our cutoff.</w:t>
+      </w:r>
+    </w:p>
+    <w:p>
+      <w:pPr>
+        <w:rPr>
+          <w:iCs/>
+          <w:sz w:val="24"/>
+        </w:rPr>
+      </w:pPr>
+      <w:r>
+        <w:rPr>
+          <w:iCs/>
+          <w:sz w:val="24"/>
+        </w:rPr>
+        <w:t>RANSAC:</w:t>
+      </w:r>
+    </w:p>
+    <w:p>
+      <w:pPr>
+        <w:rPr>
+          <w:iCs/>
+          <w:sz w:val="24"/>
+        </w:rPr>
+      </w:pPr>
+      <w:r>
+        <w:rPr>
+          <w:iCs/>
+          <w:sz w:val="24"/>
+        </w:rPr>
+        <w:t xml:space="preserve">    while iteration &lt; MAX_RANSAC</w:t>
+      </w:r>
+      <w:r>
+        <w:rPr>
+          <w:iCs/>
+          <w:sz w:val="24"/>
+        </w:rPr>
+        <w:t xml:space="preserve"> and </w:t>
+      </w:r>
+      <w:proofErr w:type="spellStart"/>
+      <w:proofErr w:type="gramStart"/>
+      <w:r>
+        <w:rPr>
+          <w:iCs/>
+          <w:sz w:val="24"/>
+        </w:rPr>
+        <w:t>bestfit</w:t>
+      </w:r>
+      <w:proofErr w:type="spellEnd"/>
+      <w:r>
+        <w:rPr>
+          <w:iCs/>
+          <w:sz w:val="24"/>
+        </w:rPr>
+        <w:t xml:space="preserve"> !</w:t>
+      </w:r>
+      <w:proofErr w:type="gramEnd"/>
+      <w:r>
+        <w:rPr>
+          <w:iCs/>
+          <w:sz w:val="24"/>
+        </w:rPr>
+        <w:t>= 1.0</w:t>
+      </w:r>
+      <w:r>
+        <w:rPr>
+          <w:iCs/>
+          <w:sz w:val="24"/>
+        </w:rPr>
+        <w:t>:</w:t>
+      </w:r>
+    </w:p>
+    <w:p>
+      <w:pPr>
+        <w:rPr>
+          <w:iCs/>
+          <w:sz w:val="24"/>
+        </w:rPr>
+      </w:pPr>
+      <w:r>
+        <w:rPr>
+          <w:iCs/>
+          <w:sz w:val="24"/>
+        </w:rPr>
+        <w:t xml:space="preserve">        points = </w:t>
+      </w:r>
+      <w:proofErr w:type="spellStart"/>
+      <w:proofErr w:type="gramStart"/>
+      <w:r>
+        <w:rPr>
+          <w:iCs/>
+          <w:sz w:val="24"/>
+        </w:rPr>
+        <w:t>np.random</w:t>
+      </w:r>
+      <w:proofErr w:type="gramEnd"/>
+      <w:r>
+        <w:rPr>
+          <w:iCs/>
+          <w:sz w:val="24"/>
+        </w:rPr>
+        <w:t>.permutation</w:t>
+      </w:r>
+      <w:proofErr w:type="spellEnd"/>
+      <w:r>
+        <w:rPr>
+          <w:iCs/>
+          <w:sz w:val="24"/>
+        </w:rPr>
+        <w:t xml:space="preserve">(range(0, </w:t>
+      </w:r>
+      <w:proofErr w:type="spellStart"/>
+      <w:r>
+        <w:rPr>
+          <w:iCs/>
+          <w:sz w:val="24"/>
+        </w:rPr>
+        <w:t>len</w:t>
+      </w:r>
+      <w:proofErr w:type="spellEnd"/>
+      <w:r>
+        <w:rPr>
+          <w:iCs/>
+          <w:sz w:val="24"/>
+        </w:rPr>
+        <w:t>(match1)))[:4]</w:t>
+      </w:r>
+    </w:p>
+    <w:p>
+      <w:pPr>
+        <w:rPr>
+          <w:iCs/>
+          <w:sz w:val="24"/>
+        </w:rPr>
+      </w:pPr>
+      <w:r>
+        <w:rPr>
+          <w:iCs/>
+          <w:sz w:val="24"/>
+        </w:rPr>
+        <w:t xml:space="preserve">        </w:t>
+      </w:r>
+      <w:proofErr w:type="spellStart"/>
+      <w:r>
+        <w:rPr>
+          <w:iCs/>
+          <w:sz w:val="24"/>
+        </w:rPr>
+        <w:t>left_points</w:t>
+      </w:r>
+      <w:proofErr w:type="spellEnd"/>
+      <w:r>
+        <w:rPr>
+          <w:iCs/>
+          <w:sz w:val="24"/>
+        </w:rPr>
+        <w:t xml:space="preserve"> = [match1[</w:t>
+      </w:r>
+      <w:proofErr w:type="gramStart"/>
+      <w:r>
+        <w:rPr>
+          <w:iCs/>
+          <w:sz w:val="24"/>
+        </w:rPr>
+        <w:t>points[</w:t>
+      </w:r>
+      <w:proofErr w:type="gramEnd"/>
+      <w:r>
+        <w:rPr>
+          <w:iCs/>
+          <w:sz w:val="24"/>
+        </w:rPr>
+        <w:t>0]], match1[points[1]], match1[points[2]], match1[points[3]]]</w:t>
+      </w:r>
+    </w:p>
+    <w:p>
+      <w:pPr>
+        <w:rPr>
+          <w:iCs/>
+          <w:sz w:val="24"/>
+        </w:rPr>
+      </w:pPr>
+      <w:r>
+        <w:rPr>
+          <w:iCs/>
+          <w:sz w:val="24"/>
+        </w:rPr>
+        <w:t xml:space="preserve">        </w:t>
+      </w:r>
+      <w:proofErr w:type="spellStart"/>
+      <w:r>
+        <w:rPr>
+          <w:iCs/>
+          <w:sz w:val="24"/>
+        </w:rPr>
+        <w:t>right_points</w:t>
+      </w:r>
+      <w:proofErr w:type="spellEnd"/>
+      <w:r>
+        <w:rPr>
+          <w:iCs/>
+          <w:sz w:val="24"/>
+        </w:rPr>
+        <w:t xml:space="preserve"> = [match2[</w:t>
+      </w:r>
+      <w:proofErr w:type="gramStart"/>
+      <w:r>
+        <w:rPr>
+          <w:iCs/>
+          <w:sz w:val="24"/>
+        </w:rPr>
+        <w:t>points[</w:t>
+      </w:r>
+      <w:proofErr w:type="gramEnd"/>
+      <w:r>
+        <w:rPr>
+          <w:iCs/>
+          <w:sz w:val="24"/>
+        </w:rPr>
+        <w:t>0]], match2[points[1]], match2[points[2]],match2[points[3]]]</w:t>
+      </w:r>
+    </w:p>
+    <w:p>
+      <w:pPr>
+        <w:rPr>
+          <w:iCs/>
+          <w:sz w:val="24"/>
+        </w:rPr>
+      </w:pPr>
+      <w:r>
+        <w:rPr>
+          <w:iCs/>
+          <w:sz w:val="24"/>
+        </w:rPr>
+        <w:t xml:space="preserve">        </w:t>
+      </w:r>
+      <w:proofErr w:type="spellStart"/>
+      <w:r>
+        <w:rPr>
+          <w:iCs/>
+          <w:sz w:val="24"/>
+        </w:rPr>
+        <w:t>h_mat</w:t>
+      </w:r>
+      <w:proofErr w:type="spellEnd"/>
+      <w:r>
+        <w:rPr>
+          <w:iCs/>
+          <w:sz w:val="24"/>
+        </w:rPr>
+        <w:t xml:space="preserve"> = </w:t>
+      </w:r>
+      <w:proofErr w:type="spellStart"/>
+      <w:r>
+        <w:rPr>
+          <w:iCs/>
+          <w:sz w:val="24"/>
+        </w:rPr>
+        <w:t>calc_</w:t>
+      </w:r>
+      <w:proofErr w:type="gramStart"/>
+      <w:r>
+        <w:rPr>
+          <w:iCs/>
+          <w:sz w:val="24"/>
+        </w:rPr>
+        <w:t>h</w:t>
+      </w:r>
+      <w:proofErr w:type="spellEnd"/>
+      <w:r>
+        <w:rPr>
+          <w:iCs/>
+          <w:sz w:val="24"/>
+        </w:rPr>
+        <w:t>(</w:t>
+      </w:r>
+      <w:proofErr w:type="spellStart"/>
+      <w:proofErr w:type="gramEnd"/>
+      <w:r>
+        <w:rPr>
+          <w:iCs/>
+          <w:sz w:val="24"/>
+        </w:rPr>
+        <w:t>left_points</w:t>
+      </w:r>
+      <w:proofErr w:type="spellEnd"/>
+      <w:r>
+        <w:rPr>
+          <w:iCs/>
+          <w:sz w:val="24"/>
+        </w:rPr>
+        <w:t xml:space="preserve">, </w:t>
+      </w:r>
+      <w:proofErr w:type="spellStart"/>
+      <w:r>
+        <w:rPr>
+          <w:iCs/>
+          <w:sz w:val="24"/>
+        </w:rPr>
+        <w:t>right_points</w:t>
+      </w:r>
+      <w:proofErr w:type="spellEnd"/>
+      <w:r>
+        <w:rPr>
+          <w:iCs/>
+          <w:sz w:val="24"/>
+        </w:rPr>
+        <w:t>)</w:t>
+      </w:r>
+    </w:p>
+    <w:p>
+      <w:pPr>
+        <w:rPr>
+          <w:iCs/>
+          <w:sz w:val="24"/>
+        </w:rPr>
+      </w:pPr>
+      <w:r>
+        <w:rPr>
+          <w:iCs/>
+          <w:sz w:val="24"/>
+        </w:rPr>
+        <w:t xml:space="preserve">        </w:t>
+      </w:r>
+      <w:proofErr w:type="spellStart"/>
+      <w:r>
+        <w:rPr>
+          <w:iCs/>
+          <w:sz w:val="24"/>
+        </w:rPr>
+        <w:t>fit_pop</w:t>
+      </w:r>
+      <w:proofErr w:type="spellEnd"/>
+      <w:r>
+        <w:rPr>
+          <w:iCs/>
+          <w:sz w:val="24"/>
+        </w:rPr>
+        <w:t xml:space="preserve"> = 0</w:t>
+      </w:r>
+    </w:p>
+    <w:p>
+      <w:pPr>
+        <w:rPr>
+          <w:iCs/>
+          <w:sz w:val="24"/>
+        </w:rPr>
+      </w:pPr>
+      <w:r>
+        <w:rPr>
+          <w:iCs/>
+          <w:sz w:val="24"/>
+        </w:rPr>
+        <w:t xml:space="preserve">        for </w:t>
+      </w:r>
+      <w:proofErr w:type="spellStart"/>
+      <w:r>
+        <w:rPr>
+          <w:iCs/>
+          <w:sz w:val="24"/>
+        </w:rPr>
+        <w:t>i</w:t>
+      </w:r>
+      <w:proofErr w:type="spellEnd"/>
+      <w:r>
+        <w:rPr>
+          <w:iCs/>
+          <w:sz w:val="24"/>
+        </w:rPr>
+        <w:t xml:space="preserve">, _ in </w:t>
+      </w:r>
+      <w:proofErr w:type="gramStart"/>
+      <w:r>
+        <w:rPr>
+          <w:iCs/>
+          <w:sz w:val="24"/>
+        </w:rPr>
+        <w:t>enumerate(</w:t>
+      </w:r>
+      <w:proofErr w:type="gramEnd"/>
+      <w:r>
+        <w:rPr>
+          <w:iCs/>
+          <w:sz w:val="24"/>
+        </w:rPr>
+        <w:t>match1, start=0):</w:t>
+      </w:r>
+    </w:p>
+    <w:p>
+      <w:pPr>
+        <w:rPr>
+          <w:iCs/>
+          <w:sz w:val="24"/>
+        </w:rPr>
+      </w:pPr>
+      <w:r>
+        <w:rPr>
+          <w:iCs/>
+          <w:sz w:val="24"/>
+        </w:rPr>
+        <w:t xml:space="preserve">            </w:t>
+      </w:r>
+      <w:proofErr w:type="spellStart"/>
+      <w:r>
+        <w:rPr>
+          <w:iCs/>
+          <w:sz w:val="24"/>
+        </w:rPr>
+        <w:t>coord</w:t>
+      </w:r>
+      <w:proofErr w:type="spellEnd"/>
+      <w:r>
+        <w:rPr>
+          <w:iCs/>
+          <w:sz w:val="24"/>
+        </w:rPr>
+        <w:t xml:space="preserve"> = </w:t>
+      </w:r>
+      <w:proofErr w:type="spellStart"/>
+      <w:proofErr w:type="gramStart"/>
+      <w:r>
+        <w:rPr>
+          <w:iCs/>
+          <w:sz w:val="24"/>
+        </w:rPr>
+        <w:t>np.asarray</w:t>
+      </w:r>
+      <w:proofErr w:type="spellEnd"/>
+      <w:proofErr w:type="gramEnd"/>
+      <w:r>
+        <w:rPr>
+          <w:iCs/>
+          <w:sz w:val="24"/>
+        </w:rPr>
+        <w:t>([match1[</w:t>
+      </w:r>
+      <w:proofErr w:type="spellStart"/>
+      <w:r>
+        <w:rPr>
+          <w:iCs/>
+          <w:sz w:val="24"/>
+        </w:rPr>
+        <w:t>i</w:t>
+      </w:r>
+      <w:proofErr w:type="spellEnd"/>
+      <w:r>
+        <w:rPr>
+          <w:iCs/>
+          <w:sz w:val="24"/>
+        </w:rPr>
+        <w:t>][0], match1[</w:t>
+      </w:r>
+      <w:proofErr w:type="spellStart"/>
+      <w:r>
+        <w:rPr>
+          <w:iCs/>
+          <w:sz w:val="24"/>
+        </w:rPr>
+        <w:t>i</w:t>
+      </w:r>
+      <w:proofErr w:type="spellEnd"/>
+      <w:r>
+        <w:rPr>
+          <w:iCs/>
+          <w:sz w:val="24"/>
+        </w:rPr>
+        <w:t>][1], 1])</w:t>
+      </w:r>
+    </w:p>
+    <w:p>
+      <w:pPr>
+        <w:rPr>
+          <w:iCs/>
+          <w:sz w:val="24"/>
+        </w:rPr>
+      </w:pPr>
+      <w:r>
+        <w:rPr>
+          <w:iCs/>
+          <w:sz w:val="24"/>
+        </w:rPr>
+        <w:t xml:space="preserve">            expected = [match2[</w:t>
+      </w:r>
+      <w:proofErr w:type="spellStart"/>
+      <w:r>
+        <w:rPr>
+          <w:iCs/>
+          <w:sz w:val="24"/>
+        </w:rPr>
+        <w:t>i</w:t>
+      </w:r>
+      <w:proofErr w:type="spellEnd"/>
+      <w:r>
+        <w:rPr>
+          <w:iCs/>
+          <w:sz w:val="24"/>
+        </w:rPr>
+        <w:t>][0], match2[</w:t>
+      </w:r>
+      <w:proofErr w:type="spellStart"/>
+      <w:r>
+        <w:rPr>
+          <w:iCs/>
+          <w:sz w:val="24"/>
+        </w:rPr>
+        <w:t>i</w:t>
+      </w:r>
+      <w:proofErr w:type="spellEnd"/>
+      <w:r>
+        <w:rPr>
+          <w:iCs/>
+          <w:sz w:val="24"/>
+        </w:rPr>
+        <w:t>][1], 1]</w:t>
+      </w:r>
+    </w:p>
+    <w:p>
+      <w:pPr>
+        <w:rPr>
+          <w:iCs/>
+          <w:sz w:val="24"/>
+        </w:rPr>
+      </w:pPr>
+      <w:r>
+        <w:rPr>
+          <w:iCs/>
+          <w:sz w:val="24"/>
+        </w:rPr>
+        <w:t xml:space="preserve">            </w:t>
+      </w:r>
+      <w:proofErr w:type="spellStart"/>
+      <w:r>
+        <w:rPr>
+          <w:iCs/>
+          <w:sz w:val="24"/>
+        </w:rPr>
+        <w:t>new_coord</w:t>
+      </w:r>
+      <w:proofErr w:type="spellEnd"/>
+      <w:r>
+        <w:rPr>
+          <w:iCs/>
+          <w:sz w:val="24"/>
+        </w:rPr>
+        <w:t xml:space="preserve"> = </w:t>
+      </w:r>
+      <w:proofErr w:type="spellStart"/>
+      <w:proofErr w:type="gramStart"/>
+      <w:r>
+        <w:rPr>
+          <w:iCs/>
+          <w:sz w:val="24"/>
+        </w:rPr>
+        <w:t>np.matmul</w:t>
+      </w:r>
+      <w:proofErr w:type="spellEnd"/>
+      <w:proofErr w:type="gramEnd"/>
+      <w:r>
+        <w:rPr>
+          <w:iCs/>
+          <w:sz w:val="24"/>
+        </w:rPr>
+        <w:t>(</w:t>
+      </w:r>
+      <w:proofErr w:type="spellStart"/>
+      <w:r>
+        <w:rPr>
+          <w:iCs/>
+          <w:sz w:val="24"/>
+        </w:rPr>
+        <w:t>h_mat</w:t>
+      </w:r>
+      <w:proofErr w:type="spellEnd"/>
+      <w:r>
+        <w:rPr>
+          <w:iCs/>
+          <w:sz w:val="24"/>
+        </w:rPr>
+        <w:t xml:space="preserve">, </w:t>
+      </w:r>
+      <w:proofErr w:type="spellStart"/>
+      <w:r>
+        <w:rPr>
+          <w:iCs/>
+          <w:sz w:val="24"/>
+        </w:rPr>
+        <w:t>coord.T</w:t>
+      </w:r>
+      <w:proofErr w:type="spellEnd"/>
+      <w:r>
+        <w:rPr>
+          <w:iCs/>
+          <w:sz w:val="24"/>
+        </w:rPr>
+        <w:t>)</w:t>
+      </w:r>
+    </w:p>
+    <w:p>
+      <w:pPr>
+        <w:rPr>
+          <w:iCs/>
+          <w:sz w:val="24"/>
+        </w:rPr>
+      </w:pPr>
+      <w:r>
+        <w:rPr>
+          <w:iCs/>
+          <w:sz w:val="24"/>
+        </w:rPr>
+        <w:lastRenderedPageBreak/>
+        <w:t xml:space="preserve">            </w:t>
+      </w:r>
+      <w:proofErr w:type="spellStart"/>
+      <w:r>
+        <w:rPr>
+          <w:iCs/>
+          <w:sz w:val="24"/>
+        </w:rPr>
+        <w:t>new_coord</w:t>
+      </w:r>
+      <w:proofErr w:type="spellEnd"/>
+      <w:r>
+        <w:rPr>
+          <w:iCs/>
+          <w:sz w:val="24"/>
+        </w:rPr>
+        <w:t xml:space="preserve"> = </w:t>
+      </w:r>
+      <w:proofErr w:type="spellStart"/>
+      <w:r>
+        <w:rPr>
+          <w:iCs/>
+          <w:sz w:val="24"/>
+        </w:rPr>
+        <w:t>new_coord</w:t>
+      </w:r>
+      <w:proofErr w:type="spellEnd"/>
+      <w:r>
+        <w:rPr>
+          <w:iCs/>
+          <w:sz w:val="24"/>
+        </w:rPr>
+        <w:t xml:space="preserve"> / </w:t>
+      </w:r>
+      <w:proofErr w:type="spellStart"/>
+      <w:r>
+        <w:rPr>
+          <w:iCs/>
+          <w:sz w:val="24"/>
+        </w:rPr>
+        <w:t>new_</w:t>
+      </w:r>
+      <w:proofErr w:type="gramStart"/>
+      <w:r>
+        <w:rPr>
+          <w:iCs/>
+          <w:sz w:val="24"/>
+        </w:rPr>
+        <w:t>coord</w:t>
+      </w:r>
+      <w:proofErr w:type="spellEnd"/>
+      <w:r>
+        <w:rPr>
+          <w:iCs/>
+          <w:sz w:val="24"/>
+        </w:rPr>
+        <w:t>[</w:t>
+      </w:r>
+      <w:proofErr w:type="gramEnd"/>
+      <w:r>
+        <w:rPr>
+          <w:iCs/>
+          <w:sz w:val="24"/>
+        </w:rPr>
+        <w:t>2]</w:t>
+      </w:r>
+    </w:p>
+    <w:p>
+      <w:pPr>
+        <w:rPr>
+          <w:iCs/>
+          <w:sz w:val="24"/>
+        </w:rPr>
+      </w:pPr>
+      <w:r>
+        <w:rPr>
+          <w:iCs/>
+          <w:sz w:val="24"/>
+        </w:rPr>
+        <w:t xml:space="preserve">            outcome = (</w:t>
+      </w:r>
+      <w:proofErr w:type="spellStart"/>
+      <w:r>
+        <w:rPr>
+          <w:iCs/>
+          <w:sz w:val="24"/>
+        </w:rPr>
+        <w:t>new_</w:t>
+      </w:r>
+      <w:proofErr w:type="gramStart"/>
+      <w:r>
+        <w:rPr>
+          <w:iCs/>
+          <w:sz w:val="24"/>
+        </w:rPr>
+        <w:t>coord</w:t>
+      </w:r>
+      <w:proofErr w:type="spellEnd"/>
+      <w:r>
+        <w:rPr>
+          <w:iCs/>
+          <w:sz w:val="24"/>
+        </w:rPr>
+        <w:t>[</w:t>
+      </w:r>
+      <w:proofErr w:type="gramEnd"/>
+      <w:r>
+        <w:rPr>
+          <w:iCs/>
+          <w:sz w:val="24"/>
+        </w:rPr>
+        <w:t xml:space="preserve">0] - expected[0], </w:t>
+      </w:r>
+      <w:proofErr w:type="spellStart"/>
+      <w:r>
+        <w:rPr>
+          <w:iCs/>
+          <w:sz w:val="24"/>
+        </w:rPr>
+        <w:t>new_coord</w:t>
+      </w:r>
+      <w:proofErr w:type="spellEnd"/>
+      <w:r>
+        <w:rPr>
+          <w:iCs/>
+          <w:sz w:val="24"/>
+        </w:rPr>
+        <w:t>[1] - expected[1])</w:t>
+      </w:r>
+    </w:p>
+    <w:p>
+      <w:pPr>
+        <w:rPr>
+          <w:iCs/>
+          <w:sz w:val="24"/>
+        </w:rPr>
+      </w:pPr>
+      <w:r>
+        <w:rPr>
+          <w:iCs/>
+          <w:sz w:val="24"/>
+        </w:rPr>
+        <w:t xml:space="preserve">            if (-1 &lt; </w:t>
+      </w:r>
+      <w:proofErr w:type="gramStart"/>
+      <w:r>
+        <w:rPr>
+          <w:iCs/>
+          <w:sz w:val="24"/>
+        </w:rPr>
+        <w:t>outcome[</w:t>
+      </w:r>
+      <w:proofErr w:type="gramEnd"/>
+      <w:r>
+        <w:rPr>
+          <w:iCs/>
+          <w:sz w:val="24"/>
+        </w:rPr>
+        <w:t>0] &lt; 1) and (-1 &lt; outcome[1] &lt; 1):</w:t>
+      </w:r>
+    </w:p>
+    <w:p>
+      <w:pPr>
+        <w:rPr>
+          <w:iCs/>
+          <w:sz w:val="24"/>
+        </w:rPr>
+      </w:pPr>
+      <w:r>
+        <w:rPr>
+          <w:iCs/>
+          <w:sz w:val="24"/>
+        </w:rPr>
+        <w:t xml:space="preserve">                </w:t>
+      </w:r>
+      <w:proofErr w:type="spellStart"/>
+      <w:r>
+        <w:rPr>
+          <w:iCs/>
+          <w:sz w:val="24"/>
+        </w:rPr>
+        <w:t>fit_pop</w:t>
+      </w:r>
+      <w:proofErr w:type="spellEnd"/>
+      <w:r>
+        <w:rPr>
+          <w:iCs/>
+          <w:sz w:val="24"/>
+        </w:rPr>
+        <w:t xml:space="preserve"> += 1</w:t>
+      </w:r>
+    </w:p>
+    <w:p>
+      <w:pPr>
+        <w:rPr>
+          <w:iCs/>
+          <w:sz w:val="24"/>
+        </w:rPr>
+      </w:pPr>
+      <w:r>
+        <w:rPr>
+          <w:iCs/>
+          <w:sz w:val="24"/>
+        </w:rPr>
+        <w:t xml:space="preserve">        fitness = </w:t>
+      </w:r>
+      <w:proofErr w:type="spellStart"/>
+      <w:r>
+        <w:rPr>
+          <w:iCs/>
+          <w:sz w:val="24"/>
+        </w:rPr>
+        <w:t>fit_pop</w:t>
+      </w:r>
+      <w:proofErr w:type="spellEnd"/>
+      <w:r>
+        <w:rPr>
+          <w:iCs/>
+          <w:sz w:val="24"/>
+        </w:rPr>
+        <w:t xml:space="preserve"> / </w:t>
+      </w:r>
+      <w:proofErr w:type="spellStart"/>
+      <w:r>
+        <w:rPr>
+          <w:iCs/>
+          <w:sz w:val="24"/>
+        </w:rPr>
+        <w:t>len</w:t>
+      </w:r>
+      <w:proofErr w:type="spellEnd"/>
+      <w:r>
+        <w:rPr>
+          <w:iCs/>
+          <w:sz w:val="24"/>
+        </w:rPr>
+        <w:t>(match1)</w:t>
+      </w:r>
+    </w:p>
+    <w:p>
+      <w:pPr>
+        <w:rPr>
+          <w:iCs/>
+          <w:sz w:val="24"/>
+        </w:rPr>
+      </w:pPr>
+      <w:r>
+        <w:rPr>
+          <w:iCs/>
+          <w:sz w:val="24"/>
+        </w:rPr>
+        <w:t xml:space="preserve">        iteration += 1</w:t>
+      </w:r>
+    </w:p>
+    <w:p>
+      <w:pPr>
+        <w:rPr>
+          <w:iCs/>
+          <w:sz w:val="24"/>
+        </w:rPr>
+      </w:pPr>
+      <w:r>
+        <w:rPr>
+          <w:iCs/>
+          <w:sz w:val="24"/>
+        </w:rPr>
+        <w:t xml:space="preserve">        if fitness &gt; </w:t>
+      </w:r>
+      <w:proofErr w:type="spellStart"/>
+      <w:r>
+        <w:rPr>
+          <w:iCs/>
+          <w:sz w:val="24"/>
+        </w:rPr>
+        <w:t>bestfit</w:t>
+      </w:r>
+      <w:proofErr w:type="spellEnd"/>
+      <w:r>
+        <w:rPr>
+          <w:iCs/>
+          <w:sz w:val="24"/>
+        </w:rPr>
+        <w:t>:</w:t>
+      </w:r>
+    </w:p>
+    <w:p>
+      <w:pPr>
+        <w:rPr>
+          <w:iCs/>
+          <w:sz w:val="24"/>
+        </w:rPr>
+      </w:pPr>
+      <w:r>
+        <w:rPr>
+          <w:iCs/>
+          <w:sz w:val="24"/>
+        </w:rPr>
+        <w:t xml:space="preserve">            </w:t>
+      </w:r>
+      <w:proofErr w:type="spellStart"/>
+      <w:r>
+        <w:rPr>
+          <w:iCs/>
+          <w:sz w:val="24"/>
+        </w:rPr>
+        <w:t>best_h</w:t>
+      </w:r>
+      <w:proofErr w:type="spellEnd"/>
+      <w:r>
+        <w:rPr>
+          <w:iCs/>
+          <w:sz w:val="24"/>
+        </w:rPr>
+        <w:t xml:space="preserve"> = </w:t>
+      </w:r>
+      <w:proofErr w:type="spellStart"/>
+      <w:r>
+        <w:rPr>
+          <w:iCs/>
+          <w:sz w:val="24"/>
+        </w:rPr>
+        <w:t>h_mat</w:t>
+      </w:r>
+      <w:proofErr w:type="spellEnd"/>
+    </w:p>
+    <w:p>
+      <w:pPr>
+        <w:rPr>
+          <w:iCs/>
+          <w:sz w:val="24"/>
+        </w:rPr>
+      </w:pPr>
+      <w:r>
+        <w:rPr>
+          <w:iCs/>
+          <w:sz w:val="24"/>
+        </w:rPr>
+        <w:t xml:space="preserve">            </w:t>
+      </w:r>
+      <w:proofErr w:type="spellStart"/>
+      <w:r>
+        <w:rPr>
+          <w:iCs/>
+          <w:sz w:val="24"/>
+        </w:rPr>
+        <w:t>bestfit</w:t>
+      </w:r>
+      <w:proofErr w:type="spellEnd"/>
+      <w:r>
+        <w:rPr>
+          <w:iCs/>
+          <w:sz w:val="24"/>
+        </w:rPr>
+        <w:t xml:space="preserve"> = fitness    </w:t>
+      </w:r>
+    </w:p>
+    <w:p>
+      <w:pPr>
+        <w:pStyle w:val="ListParagraph"/>
+        <w:numPr>
+          <w:ilvl w:val="0"/>
+          <w:numId w:val="9"/>
+        </w:numPr>
+        <w:rPr>
+          <w:iCs/>
+          <w:sz w:val="24"/>
+        </w:rPr>
+      </w:pPr>
+      <w:r>
+        <w:rPr>
+          <w:iCs/>
+          <w:sz w:val="24"/>
+        </w:rPr>
+        <w:t>Base case value</w:t>
+      </w:r>
+    </w:p>
+    <w:p>
+      <w:pPr>
+        <w:pStyle w:val="ListParagraph"/>
+        <w:numPr>
+          <w:ilvl w:val="1"/>
+          <w:numId w:val="9"/>
+        </w:numPr>
+        <w:rPr>
+          <w:iCs/>
+          <w:sz w:val="24"/>
+        </w:rPr>
+      </w:pPr>
+      <w:proofErr w:type="spellStart"/>
+      <w:r>
+        <w:rPr>
+          <w:iCs/>
+          <w:sz w:val="24"/>
+        </w:rPr>
+        <w:t>Best_h</w:t>
+      </w:r>
+      <w:proofErr w:type="spellEnd"/>
+      <w:r>
+        <w:rPr>
+          <w:iCs/>
+          <w:sz w:val="24"/>
+        </w:rPr>
+        <w:t xml:space="preserve"> holds the best </w:t>
+      </w:r>
+      <w:proofErr w:type="spellStart"/>
+      <w:r>
+        <w:rPr>
+          <w:iCs/>
+          <w:sz w:val="24"/>
+        </w:rPr>
+        <w:t>homography</w:t>
+      </w:r>
+      <w:proofErr w:type="spellEnd"/>
+      <w:r>
+        <w:rPr>
+          <w:iCs/>
+          <w:sz w:val="24"/>
+        </w:rPr>
+        <w:t xml:space="preserve"> matrix, and </w:t>
+      </w:r>
+      <w:proofErr w:type="spellStart"/>
+      <w:r>
+        <w:rPr>
+          <w:iCs/>
+          <w:sz w:val="24"/>
+        </w:rPr>
+        <w:t>bestfit</w:t>
+      </w:r>
+      <w:proofErr w:type="spellEnd"/>
+      <w:r>
+        <w:rPr>
+          <w:iCs/>
+          <w:sz w:val="24"/>
+        </w:rPr>
+        <w:t xml:space="preserve"> has the highest fitness population</w:t>
+      </w:r>
+      <w:r>
+        <w:rPr>
+          <w:iCs/>
+          <w:sz w:val="24"/>
+        </w:rPr>
+        <w:t>.</w:t>
+      </w:r>
+    </w:p>
+    <w:p>
+      <w:pPr>
+        <w:pStyle w:val="ListParagraph"/>
+        <w:numPr>
+          <w:ilvl w:val="0"/>
+          <w:numId w:val="9"/>
+        </w:numPr>
+        <w:rPr>
+          <w:iCs/>
+          <w:sz w:val="24"/>
+        </w:rPr>
+      </w:pPr>
+      <w:r>
+        <w:rPr>
+          <w:iCs/>
+          <w:sz w:val="24"/>
+        </w:rPr>
+        <w:t>Step case</w:t>
+      </w:r>
+    </w:p>
+    <w:p>
+      <w:pPr>
+        <w:pStyle w:val="ListParagraph"/>
+        <w:numPr>
+          <w:ilvl w:val="1"/>
+          <w:numId w:val="9"/>
+        </w:numPr>
+        <w:rPr>
+          <w:iCs/>
+          <w:sz w:val="24"/>
+        </w:rPr>
+      </w:pPr>
+      <w:proofErr w:type="spellStart"/>
+      <w:r>
+        <w:rPr>
+          <w:iCs/>
+          <w:sz w:val="24"/>
+        </w:rPr>
+        <w:t>best_h</w:t>
+      </w:r>
+      <w:proofErr w:type="spellEnd"/>
+      <w:r>
+        <w:rPr>
+          <w:iCs/>
+          <w:sz w:val="24"/>
+        </w:rPr>
+        <w:t xml:space="preserve"> currently holds the best </w:t>
+      </w:r>
+      <w:proofErr w:type="spellStart"/>
+      <w:r>
+        <w:rPr>
+          <w:iCs/>
+          <w:sz w:val="24"/>
+        </w:rPr>
+        <w:t>homography</w:t>
+      </w:r>
+      <w:proofErr w:type="spellEnd"/>
+      <w:r>
+        <w:rPr>
+          <w:iCs/>
+          <w:sz w:val="24"/>
+        </w:rPr>
+        <w:t xml:space="preserve"> matrix and </w:t>
+      </w:r>
+      <w:proofErr w:type="spellStart"/>
+      <w:r>
+        <w:rPr>
+          <w:iCs/>
+          <w:sz w:val="24"/>
+        </w:rPr>
+        <w:t>bestfit</w:t>
+      </w:r>
+      <w:proofErr w:type="spellEnd"/>
+      <w:r>
+        <w:rPr>
+          <w:iCs/>
+          <w:sz w:val="24"/>
+        </w:rPr>
+        <w:t xml:space="preserve"> holds the value for the best population fit</w:t>
+      </w:r>
+      <w:r>
+        <w:rPr>
+          <w:iCs/>
+          <w:sz w:val="24"/>
+        </w:rPr>
+        <w:t xml:space="preserve"> for 0 to the current iteration</w:t>
+      </w:r>
+      <w:r>
+        <w:rPr>
+          <w:iCs/>
+          <w:sz w:val="24"/>
+        </w:rPr>
+        <w:t>.</w:t>
+      </w:r>
+    </w:p>
+    <w:p>
+      <w:pPr>
+        <w:pStyle w:val="ListParagraph"/>
+        <w:numPr>
+          <w:ilvl w:val="0"/>
+          <w:numId w:val="9"/>
+        </w:numPr>
+        <w:rPr>
+          <w:iCs/>
+          <w:sz w:val="24"/>
+        </w:rPr>
+      </w:pPr>
+      <w:r>
+        <w:rPr>
+          <w:iCs/>
+          <w:sz w:val="24"/>
+        </w:rPr>
+        <w:t>Final case</w:t>
+      </w:r>
+    </w:p>
+    <w:p>
+      <w:pPr>
+        <w:pStyle w:val="ListParagraph"/>
+        <w:numPr>
+          <w:ilvl w:val="1"/>
+          <w:numId w:val="9"/>
+        </w:numPr>
+        <w:rPr>
+          <w:iCs/>
+          <w:sz w:val="24"/>
+        </w:rPr>
+      </w:pPr>
+      <w:proofErr w:type="spellStart"/>
+      <w:r>
+        <w:rPr>
+          <w:iCs/>
+          <w:sz w:val="24"/>
+        </w:rPr>
+        <w:t>Best_h</w:t>
+      </w:r>
+      <w:proofErr w:type="spellEnd"/>
+      <w:r>
+        <w:rPr>
+          <w:iCs/>
+          <w:sz w:val="24"/>
+        </w:rPr>
+        <w:t xml:space="preserve"> holds the best </w:t>
+      </w:r>
+      <w:proofErr w:type="spellStart"/>
+      <w:r>
+        <w:rPr>
+          <w:iCs/>
+          <w:sz w:val="24"/>
+        </w:rPr>
+        <w:t>homography</w:t>
+      </w:r>
+      <w:proofErr w:type="spellEnd"/>
+      <w:r>
+        <w:rPr>
+          <w:iCs/>
+          <w:sz w:val="24"/>
+        </w:rPr>
+        <w:t xml:space="preserve"> matrix </w:t>
+      </w:r>
+      <w:r>
+        <w:rPr>
+          <w:iCs/>
+          <w:sz w:val="24"/>
+        </w:rPr>
+        <w:t xml:space="preserve">for iterations 0 to iteration </w:t>
+      </w:r>
+      <w:r>
+        <w:rPr>
+          <w:iCs/>
+          <w:sz w:val="24"/>
+        </w:rPr>
+        <w:t>and is returned out of the function.</w:t>
+      </w:r>
+    </w:p>
+    <w:p>
+      <w:pPr>
+        <w:rPr>
+          <w:iCs/>
+          <w:sz w:val="24"/>
+        </w:rPr>
+      </w:pPr>
+    </w:p>
+    <w:p>
+      <w:pPr>
         <w:pStyle w:val="Heading1"/>
       </w:pPr>
       <w:r>
@@ -1473,17 +3497,37 @@
           <w:sz w:val="24"/>
           <w:szCs w:val="24"/>
         </w:rPr>
-        <w:t xml:space="preserve"> has this big-O run time</w:t>
-      </w:r>
-      <w:r>
-        <w:rPr>
-          <w:rFonts w:eastAsia="Times New Roman" w:cs="Arial"/>
-          <w:i/>
-          <w:sz w:val="24"/>
-          <w:szCs w:val="24"/>
-        </w:rPr>
         <w:t xml:space="preserve"> </w:t>
       </w:r>
+      <w:proofErr w:type="gramStart"/>
+      <w:r>
+        <w:rPr>
+          <w:rFonts w:eastAsia="Times New Roman" w:cs="Arial"/>
+          <w:i/>
+          <w:sz w:val="24"/>
+          <w:szCs w:val="24"/>
+        </w:rPr>
+        <w:t>has</w:t>
+      </w:r>
+      <w:proofErr w:type="gramEnd"/>
+      <w:r>
+        <w:rPr>
+          <w:rFonts w:eastAsia="Times New Roman" w:cs="Arial"/>
+          <w:i/>
+          <w:sz w:val="24"/>
+          <w:szCs w:val="24"/>
+        </w:rPr>
+        <w:t xml:space="preserve"> this big-O run time</w:t>
+      </w:r>
+      <w:r>
+        <w:rPr>
+          <w:rFonts w:eastAsia="Times New Roman" w:cs="Arial"/>
+          <w:i/>
+          <w:sz w:val="24"/>
+          <w:szCs w:val="24"/>
+        </w:rPr>
+        <w:t xml:space="preserve"> </w:t>
+      </w:r>
       <w:r>
         <w:rPr>
           <w:rFonts w:eastAsia="Times New Roman" w:cs="Arial"/>
@@ -1529,6 +3573,8 @@
         </w:rPr>
         <w:t>]</w:t>
       </w:r>
+      <w:bookmarkStart w:id="0" w:name="_GoBack"/>
+      <w:bookmarkEnd w:id="0"/>
     </w:p>
     <w:p>
       <w:pPr>
@@ -1541,6 +3587,7 @@
         <w:rPr>
           <w:noProof/>
         </w:rPr>
+        <w:lastRenderedPageBreak/>
         <w:drawing>
           <wp:inline distT="0" distB="0" distL="0" distR="0" wp14:anchorId="082BC6E6" wp14:editId="53DF0CFA">
             <wp:extent cx="4562475" cy="2771775"/>
@@ -1748,7 +3795,6 @@
         <w:rPr>
           <w:rFonts w:eastAsia="Times New Roman"/>
         </w:rPr>
-        <w:lastRenderedPageBreak/>
         <w:t>Built-in Code Correctness Tests</w:t>
       </w:r>
     </w:p>
@@ -1759,8 +3805,13 @@
       <w:r>
         <w:t xml:space="preserve">Test 1; </w:t>
       </w:r>
-      <w:r>
-        <w:t>calc_h calculation test</w:t>
+      <w:proofErr w:type="spellStart"/>
+      <w:r>
+        <w:t>calc_h</w:t>
+      </w:r>
+      <w:proofErr w:type="spellEnd"/>
+      <w:r>
+        <w:t xml:space="preserve"> calculation test</w:t>
       </w:r>
     </w:p>
     <w:p>
@@ -1790,6 +3841,7 @@
         <w:ind w:left="720"/>
       </w:pPr>
       <w:r>
+        <w:lastRenderedPageBreak/>
         <w:t>match1r = [(1883.947265625, 839.6972045898438), (1452.0703125, 744.1082153320312), (2077.43603515625, 325.6315612792969), (1326.53662109375, 674.3931274414062)]</w:t>
       </w:r>
     </w:p>
@@ -1807,7 +3859,17 @@
         <w:ind w:left="720"/>
       </w:pPr>
       <w:r>
-        <w:t>ans1 = np.reshape([.0947890104, -.00000347519559, 808.252761, -.0158891884, .0983631042, -.767619865, -.0000210778695, .00000182966520, 1.00000000], (3,3))</w:t>
+        <w:t xml:space="preserve">ans1 = </w:t>
+      </w:r>
+      <w:proofErr w:type="spellStart"/>
+      <w:proofErr w:type="gramStart"/>
+      <w:r>
+        <w:t>np.reshape</w:t>
+      </w:r>
+      <w:proofErr w:type="spellEnd"/>
+      <w:proofErr w:type="gramEnd"/>
+      <w:r>
+        <w:t>([.0947890104, -.00000347519559, 808.252761, -.0158891884, .0983631042, -.767619865, -.0000210778695, .00000182966520, 1.00000000], (3,3))</w:t>
       </w:r>
     </w:p>
     <w:p>
@@ -1815,13 +3877,15 @@
         <w:pStyle w:val="Heading2"/>
       </w:pPr>
       <w:r>
-        <w:t xml:space="preserve">Test </w:t>
-      </w:r>
-      <w:r>
-        <w:t>2</w:t>
-      </w:r>
-      <w:r>
-        <w:t>; calc_h calculation test</w:t>
+        <w:t xml:space="preserve">Test 2; </w:t>
+      </w:r>
+      <w:proofErr w:type="spellStart"/>
+      <w:r>
+        <w:t>calc_h</w:t>
+      </w:r>
+      <w:proofErr w:type="spellEnd"/>
+      <w:r>
+        <w:t xml:space="preserve"> calculation test</w:t>
       </w:r>
     </w:p>
     <w:p>
@@ -1868,7 +3932,17 @@
         <w:ind w:left="720"/>
       </w:pPr>
       <w:r>
-        <w:t>ans2 = np.reshape([ .937084236, -.00770557503,  812.934354, -.0190458023,  .974520368,  3.90652702, -.0000239529658, -.00000312357237,  1.00000000], (3,3))</w:t>
+        <w:t xml:space="preserve">ans2 = </w:t>
+      </w:r>
+      <w:proofErr w:type="spellStart"/>
+      <w:proofErr w:type="gramStart"/>
+      <w:r>
+        <w:t>np.reshape</w:t>
+      </w:r>
+      <w:proofErr w:type="spellEnd"/>
+      <w:proofErr w:type="gramEnd"/>
+      <w:r>
+        <w:t>([ .937084236, -.00770557503,  812.934354, -.0190458023,  .974520368,  3.90652702, -.0000239529658, -.00000312357237,  1.00000000], (3,3))</w:t>
       </w:r>
     </w:p>
     <w:p>
@@ -1876,13 +3950,15 @@
         <w:pStyle w:val="Heading2"/>
       </w:pPr>
       <w:r>
-        <w:t xml:space="preserve">Test </w:t>
-      </w:r>
-      <w:r>
-        <w:t>3</w:t>
-      </w:r>
-      <w:r>
-        <w:t>; calc_h calculation test</w:t>
+        <w:t xml:space="preserve">Test 3; </w:t>
+      </w:r>
+      <w:proofErr w:type="spellStart"/>
+      <w:r>
+        <w:t>calc_h</w:t>
+      </w:r>
+      <w:proofErr w:type="spellEnd"/>
+      <w:r>
+        <w:t xml:space="preserve"> calculation test</w:t>
       </w:r>
     </w:p>
     <w:p>
@@ -1921,7 +3997,6 @@
         <w:ind w:left="720"/>
       </w:pPr>
       <w:r>
-        <w:lastRenderedPageBreak/>
         <w:t>Output</w:t>
       </w:r>
     </w:p>
@@ -1930,7 +4005,17 @@
         <w:ind w:left="720"/>
       </w:pPr>
       <w:r>
-        <w:t>ans3 = np.reshape([ .949341489,  .00427252148,  806.071557, -.0162162397,  .985995762, -1.12087307, -.0000210159026,  .00000329789714,  1.00000000], (3,3))</w:t>
+        <w:t xml:space="preserve">ans3 = </w:t>
+      </w:r>
+      <w:proofErr w:type="spellStart"/>
+      <w:proofErr w:type="gramStart"/>
+      <w:r>
+        <w:t>np.reshape</w:t>
+      </w:r>
+      <w:proofErr w:type="spellEnd"/>
+      <w:proofErr w:type="gramEnd"/>
+      <w:r>
+        <w:t>([ .949341489,  .00427252148,  806.071557, -.0162162397,  .985995762, -1.12087307, -.0000210159026,  .00000329789714,  1.00000000], (3,3))</w:t>
       </w:r>
     </w:p>
     <w:p>
@@ -1938,13 +4023,15 @@
         <w:pStyle w:val="Heading2"/>
       </w:pPr>
       <w:r>
-        <w:t xml:space="preserve">Test </w:t>
-      </w:r>
-      <w:r>
-        <w:t>4</w:t>
-      </w:r>
-      <w:r>
-        <w:t>; calc_h calculation test</w:t>
+        <w:t xml:space="preserve">Test 4; </w:t>
+      </w:r>
+      <w:proofErr w:type="spellStart"/>
+      <w:r>
+        <w:t>calc_h</w:t>
+      </w:r>
+      <w:proofErr w:type="spellEnd"/>
+      <w:r>
+        <w:t xml:space="preserve"> calculation test</w:t>
       </w:r>
     </w:p>
     <w:p>
@@ -1958,6 +4045,7 @@
         <w:ind w:left="720"/>
       </w:pPr>
       <w:r>
+        <w:lastRenderedPageBreak/>
         <w:t>Input</w:t>
       </w:r>
     </w:p>
@@ -1991,7 +4079,17 @@
         <w:ind w:left="720"/>
       </w:pPr>
       <w:r>
-        <w:t>ans4 = np.reshape([ .950818945,  .00126976874,  806.873364, -.0156713234,  .986049943, -1.59223174, -.0000202314399,  .00000264205453,  1.00000000], (3,3))</w:t>
+        <w:t xml:space="preserve">ans4 = </w:t>
+      </w:r>
+      <w:proofErr w:type="spellStart"/>
+      <w:proofErr w:type="gramStart"/>
+      <w:r>
+        <w:t>np.reshape</w:t>
+      </w:r>
+      <w:proofErr w:type="spellEnd"/>
+      <w:proofErr w:type="gramEnd"/>
+      <w:r>
+        <w:t>([ .950818945,  .00126976874,  806.873364, -.0156713234,  .986049943, -1.59223174, -.0000202314399,  .00000264205453,  1.00000000], (3,3))</w:t>
       </w:r>
     </w:p>
     <w:p>
@@ -1999,13 +4097,15 @@
         <w:pStyle w:val="Heading2"/>
       </w:pPr>
       <w:r>
-        <w:t xml:space="preserve">Test </w:t>
-      </w:r>
-      <w:r>
-        <w:t>5</w:t>
-      </w:r>
-      <w:r>
-        <w:t>; calc_h calculation test</w:t>
+        <w:t xml:space="preserve">Test 5; </w:t>
+      </w:r>
+      <w:proofErr w:type="spellStart"/>
+      <w:r>
+        <w:t>calc_h</w:t>
+      </w:r>
+      <w:proofErr w:type="spellEnd"/>
+      <w:r>
+        <w:t xml:space="preserve"> calculation test</w:t>
       </w:r>
     </w:p>
     <w:p>
@@ -2052,7 +4152,17 @@
         <w:ind w:left="720"/>
       </w:pPr>
       <w:r>
-        <w:t>ans5 = np.reshape([ .951226482, -.00223909176,  806.969830, -.0158094636,  .983001045, -.422786277, -.0000199926634,  .000000417320974,  1.00000000e+00], (3,3))</w:t>
+        <w:t xml:space="preserve">ans5 = </w:t>
+      </w:r>
+      <w:proofErr w:type="spellStart"/>
+      <w:proofErr w:type="gramStart"/>
+      <w:r>
+        <w:t>np.reshape</w:t>
+      </w:r>
+      <w:proofErr w:type="spellEnd"/>
+      <w:proofErr w:type="gramEnd"/>
+      <w:r>
+        <w:t>([ .951226482, -.00223909176,  806.969830, -.0158094636,  .983001045, -.422786277, -.0000199926634,  .000000417320974,  1.00000000e+00], (3,3))</w:t>
       </w:r>
     </w:p>
     <w:p>
@@ -2066,13 +4176,15 @@
         <w:pStyle w:val="Heading2"/>
       </w:pPr>
       <w:r>
-        <w:t xml:space="preserve">Test </w:t>
-      </w:r>
-      <w:r>
-        <w:t>6</w:t>
-      </w:r>
-      <w:r>
-        <w:t>; calc_h calculation test</w:t>
+        <w:t xml:space="preserve">Test 6; </w:t>
+      </w:r>
+      <w:proofErr w:type="spellStart"/>
+      <w:r>
+        <w:t>calc_h</w:t>
+      </w:r>
+      <w:proofErr w:type="spellEnd"/>
+      <w:r>
+        <w:t xml:space="preserve"> calculation test</w:t>
       </w:r>
     </w:p>
     <w:p>
@@ -2102,7 +4214,6 @@
         <w:ind w:left="720"/>
       </w:pPr>
       <w:r>
-        <w:lastRenderedPageBreak/>
         <w:t>match6r = [(1164.088623046875, 875.904052734375), (1975.1905517578125, 721.8318481445312), (1805.2923583984375, 529.0923461914062), (1419.36083984375, 939.374267578125)]</w:t>
       </w:r>
     </w:p>
@@ -2120,7 +4231,17 @@
         <w:ind w:left="720"/>
       </w:pPr>
       <w:r>
-        <w:t>ans6 = np.reshape([ .940287558, -.000601820060,  810.933285, -.0185216745,  .981280285,  1.64164768, -.0000234528413,  .00000108872770,  1.00000000], (3,3))</w:t>
+        <w:t xml:space="preserve">ans6 = </w:t>
+      </w:r>
+      <w:proofErr w:type="spellStart"/>
+      <w:proofErr w:type="gramStart"/>
+      <w:r>
+        <w:t>np.reshape</w:t>
+      </w:r>
+      <w:proofErr w:type="spellEnd"/>
+      <w:proofErr w:type="gramEnd"/>
+      <w:r>
+        <w:t>([ .940287558, -.000601820060,  810.933285, -.0185216745,  .981280285,  1.64164768, -.0000234528413,  .00000108872770,  1.00000000], (3,3))</w:t>
       </w:r>
     </w:p>
     <w:p>
@@ -2128,16 +4249,8 @@
         <w:pStyle w:val="Heading2"/>
       </w:pPr>
       <w:r>
-        <w:t xml:space="preserve">Test </w:t>
-      </w:r>
-      <w:r>
-        <w:t>7</w:t>
-      </w:r>
-      <w:r>
-        <w:t xml:space="preserve">; </w:t>
-      </w:r>
-      <w:r>
-        <w:t>Final image check</w:t>
+        <w:lastRenderedPageBreak/>
+        <w:t>Test 7; Final image check</w:t>
       </w:r>
     </w:p>
     <w:p>
@@ -2370,32 +4483,59 @@
       </w:r>
     </w:p>
     <w:p>
-      <w:r>
+      <w:proofErr w:type="spellStart"/>
+      <w:r>
+        <w:t>Pytest</w:t>
+      </w:r>
+      <w:proofErr w:type="spellEnd"/>
+      <w:r>
+        <w:t xml:space="preserve"> test</w:t>
+      </w:r>
+    </w:p>
+    <w:p>
+      <w:r>
+        <w:t xml:space="preserve">This command runs the </w:t>
+      </w:r>
+      <w:proofErr w:type="gramStart"/>
+      <w:r>
+        <w:t>built in</w:t>
+      </w:r>
+      <w:proofErr w:type="gramEnd"/>
+      <w:r>
+        <w:t xml:space="preserve"> unit tests of the </w:t>
+      </w:r>
+      <w:proofErr w:type="spellStart"/>
+      <w:r>
+        <w:t>calc_h</w:t>
+      </w:r>
+      <w:proofErr w:type="spellEnd"/>
+      <w:r>
+        <w:t xml:space="preserve"> function</w:t>
+      </w:r>
+      <w:r>
+        <w:t xml:space="preserve">.  The test selection is needed to instruct </w:t>
+      </w:r>
+      <w:proofErr w:type="spellStart"/>
+      <w:r>
+        <w:t>pytest</w:t>
+      </w:r>
+      <w:proofErr w:type="spellEnd"/>
+      <w:r>
+        <w:t xml:space="preserve"> to only try and reset the built-in test for our package and not the dependencies.</w:t>
+      </w:r>
+    </w:p>
+    <w:p>
+      <w:pPr>
+        <w:pStyle w:val="Heading1"/>
+        <w:rPr>
+          <w:rFonts w:eastAsia="Times New Roman"/>
+        </w:rPr>
+      </w:pPr>
+      <w:r>
+        <w:rPr>
+          <w:rFonts w:eastAsia="Times New Roman"/>
+        </w:rPr>
         <w:lastRenderedPageBreak/>
-        <w:t>Pytest test</w:t>
-      </w:r>
-    </w:p>
-    <w:p>
-      <w:r>
-        <w:t>This command runs the built in unit tests of the calc_h function</w:t>
-      </w:r>
-      <w:r>
-        <w:t>.  The test selection is needed to instruct pytest to only try and reset the built-in test for our package and not the dependencies.</w:t>
-      </w:r>
-      <w:bookmarkStart w:id="0" w:name="_GoBack"/>
-      <w:bookmarkEnd w:id="0"/>
-    </w:p>
-    <w:p>
-      <w:pPr>
-        <w:pStyle w:val="Heading1"/>
-        <w:rPr>
-          <w:rFonts w:eastAsia="Times New Roman"/>
-        </w:rPr>
-      </w:pPr>
-      <w:r>
-        <w:rPr>
-          <w:rFonts w:eastAsia="Times New Roman"/>
-        </w:rPr>
         <w:t xml:space="preserve">References </w:t>
       </w:r>
     </w:p>
@@ -2431,21 +4571,62 @@
           <w:color w:val="333333"/>
           <w:shd w:val="clear" w:color="auto" w:fill="FFFFFF"/>
         </w:rPr>
-        <w:t>E. Dubrofsky</w:t>
-      </w:r>
+        <w:t xml:space="preserve">E. </w:t>
+      </w:r>
+      <w:proofErr w:type="spellStart"/>
       <w:r>
         <w:rPr>
           <w:color w:val="333333"/>
           <w:shd w:val="clear" w:color="auto" w:fill="FFFFFF"/>
         </w:rPr>
-        <w:t xml:space="preserve"> and</w:t>
-      </w:r>
+        <w:t>Dubrofsky</w:t>
+      </w:r>
+      <w:proofErr w:type="spellEnd"/>
       <w:r>
         <w:rPr>
           <w:color w:val="333333"/>
           <w:shd w:val="clear" w:color="auto" w:fill="FFFFFF"/>
         </w:rPr>
-        <w:t xml:space="preserve"> R. Woodham, Combining Line and Point Correspondences for Homography Estimation. ISVC ’08 Proceedings of the 4</w:t>
+        <w:t xml:space="preserve"> and</w:t>
+      </w:r>
+      <w:r>
+        <w:rPr>
+          <w:color w:val="333333"/>
+          <w:shd w:val="clear" w:color="auto" w:fill="FFFFFF"/>
+        </w:rPr>
+        <w:t xml:space="preserve"> R. </w:t>
+      </w:r>
+      <w:proofErr w:type="spellStart"/>
+      <w:r>
+        <w:rPr>
+          <w:color w:val="333333"/>
+          <w:shd w:val="clear" w:color="auto" w:fill="FFFFFF"/>
+        </w:rPr>
+        <w:t>Woodham</w:t>
+      </w:r>
+      <w:proofErr w:type="spellEnd"/>
+      <w:r>
+        <w:rPr>
+          <w:color w:val="333333"/>
+          <w:shd w:val="clear" w:color="auto" w:fill="FFFFFF"/>
+        </w:rPr>
+        <w:t xml:space="preserve">, Combining Line and Point Correspondences for </w:t>
+      </w:r>
+      <w:proofErr w:type="spellStart"/>
+      <w:r>
+        <w:rPr>
+          <w:color w:val="333333"/>
+          <w:shd w:val="clear" w:color="auto" w:fill="FFFFFF"/>
+        </w:rPr>
+        <w:t>Homography</w:t>
+      </w:r>
+      <w:proofErr w:type="spellEnd"/>
+      <w:r>
+        <w:rPr>
+          <w:color w:val="333333"/>
+          <w:shd w:val="clear" w:color="auto" w:fill="FFFFFF"/>
+        </w:rPr>
+        <w:t xml:space="preserve"> Estimation. ISVC ’08 Proceedings of the 4</w:t>
       </w:r>
       <w:r>
         <w:rPr>
@@ -2465,7 +4646,23 @@
     </w:p>
     <w:p>
       <w:r>
-        <w:t>E. Dubrofsky. Homography estimation. PhD thesis, UNIVERSITY OF BRITISH COLUMBIA (Vancouver, 2009)</w:t>
+        <w:t xml:space="preserve">E. </w:t>
+      </w:r>
+      <w:proofErr w:type="spellStart"/>
+      <w:r>
+        <w:t>Dubrofsky</w:t>
+      </w:r>
+      <w:proofErr w:type="spellEnd"/>
+      <w:r>
+        <w:t xml:space="preserve">. </w:t>
+      </w:r>
+      <w:proofErr w:type="spellStart"/>
+      <w:r>
+        <w:t>Homography</w:t>
+      </w:r>
+      <w:proofErr w:type="spellEnd"/>
+      <w:r>
+        <w:t xml:space="preserve"> estimation. PhD thesis, UNIVERSITY OF BRITISH COLUMBIA (Vancouver, 2009)</w:t>
       </w:r>
     </w:p>
     <w:p>
@@ -2480,12 +4677,100 @@
           <w:color w:val="333333"/>
           <w:shd w:val="clear" w:color="auto" w:fill="FFFFFF"/>
         </w:rPr>
-        <w:t>J. Kannala, M. Salo, and J. Heikkilä. Algorithms for computing a planar homography from conics in correspondence. In British Machine Vision Conference, 2006. 118</w:t>
-      </w:r>
-    </w:p>
-    <w:p>
-      <w:r>
-        <w:t xml:space="preserve">D Roosab, E Shiguemori and A Lorenac, “Comparing ORB and AKAZE for visual odometry of unmanned aerial vehicles”, </w:t>
+        <w:t xml:space="preserve">J. </w:t>
+      </w:r>
+      <w:proofErr w:type="spellStart"/>
+      <w:r>
+        <w:rPr>
+          <w:color w:val="333333"/>
+          <w:shd w:val="clear" w:color="auto" w:fill="FFFFFF"/>
+        </w:rPr>
+        <w:t>Kannala</w:t>
+      </w:r>
+      <w:proofErr w:type="spellEnd"/>
+      <w:r>
+        <w:rPr>
+          <w:color w:val="333333"/>
+          <w:shd w:val="clear" w:color="auto" w:fill="FFFFFF"/>
+        </w:rPr>
+        <w:t xml:space="preserve">, M. </w:t>
+      </w:r>
+      <w:proofErr w:type="spellStart"/>
+      <w:r>
+        <w:rPr>
+          <w:color w:val="333333"/>
+          <w:shd w:val="clear" w:color="auto" w:fill="FFFFFF"/>
+        </w:rPr>
+        <w:t>Salo</w:t>
+      </w:r>
+      <w:proofErr w:type="spellEnd"/>
+      <w:r>
+        <w:rPr>
+          <w:color w:val="333333"/>
+          <w:shd w:val="clear" w:color="auto" w:fill="FFFFFF"/>
+        </w:rPr>
+        <w:t xml:space="preserve">, and J. </w:t>
+      </w:r>
+      <w:proofErr w:type="spellStart"/>
+      <w:r>
+        <w:rPr>
+          <w:color w:val="333333"/>
+          <w:shd w:val="clear" w:color="auto" w:fill="FFFFFF"/>
+        </w:rPr>
+        <w:t>Heikkilä</w:t>
+      </w:r>
+      <w:proofErr w:type="spellEnd"/>
+      <w:r>
+        <w:rPr>
+          <w:color w:val="333333"/>
+          <w:shd w:val="clear" w:color="auto" w:fill="FFFFFF"/>
+        </w:rPr>
+        <w:t xml:space="preserve">. Algorithms for computing a planar </w:t>
+      </w:r>
+      <w:proofErr w:type="spellStart"/>
+      <w:r>
+        <w:rPr>
+          <w:color w:val="333333"/>
+          <w:shd w:val="clear" w:color="auto" w:fill="FFFFFF"/>
+        </w:rPr>
+        <w:t>homography</w:t>
+      </w:r>
+      <w:proofErr w:type="spellEnd"/>
+      <w:r>
+        <w:rPr>
+          <w:color w:val="333333"/>
+          <w:shd w:val="clear" w:color="auto" w:fill="FFFFFF"/>
+        </w:rPr>
+        <w:t xml:space="preserve"> from conics in correspondence. In British Machine Vision Conference, 2006. 118</w:t>
+      </w:r>
+    </w:p>
+    <w:p>
+      <w:r>
+        <w:t xml:space="preserve">D </w:t>
+      </w:r>
+      <w:proofErr w:type="spellStart"/>
+      <w:r>
+        <w:t>Roosab</w:t>
+      </w:r>
+      <w:proofErr w:type="spellEnd"/>
+      <w:r>
+        <w:t xml:space="preserve">, E </w:t>
+      </w:r>
+      <w:proofErr w:type="spellStart"/>
+      <w:r>
+        <w:t>Shiguemori</w:t>
+      </w:r>
+      <w:proofErr w:type="spellEnd"/>
+      <w:r>
+        <w:t xml:space="preserve"> and A </w:t>
+      </w:r>
+      <w:proofErr w:type="spellStart"/>
+      <w:r>
+        <w:t>Lorenac</w:t>
+      </w:r>
+      <w:proofErr w:type="spellEnd"/>
+      <w:r>
+        <w:t xml:space="preserve">, “Comparing ORB and AKAZE for visual odometry of unmanned aerial vehicles”, </w:t>
       </w:r>
       <w:hyperlink r:id="rId10" w:history="1">
         <w:r>
@@ -2946,6 +5231,95 @@
     </w:lvl>
   </w:abstractNum>
   <w:abstractNum w:abstractNumId="4" w15:restartNumberingAfterBreak="0">
+    <w:nsid w:val="75A628A1"/>
+    <w:multiLevelType w:val="hybridMultilevel"/>
+    <w:tmpl w:val="61601544"/>
+    <w:lvl w:ilvl="0" w:tplc="04090011">
+      <w:start w:val="1"/>
+      <w:numFmt w:val="decimal"/>
+      <w:lvlText w:val="%1)"/>
+      <w:lvlJc w:val="left"/>
+      <w:pPr>
+        <w:ind w:left="720" w:hanging="360"/>
+      </w:pPr>
+      <w:rPr>
+        <w:rFonts w:hint="default"/>
+      </w:rPr>
+    </w:lvl>
+    <w:lvl w:ilvl="1" w:tplc="04090019">
+      <w:start w:val="1"/>
+      <w:numFmt w:val="lowerLetter"/>
+      <w:lvlText w:val="%2."/>
+      <w:lvlJc w:val="left"/>
+      <w:pPr>
+        <w:ind w:left="1440" w:hanging="360"/>
+      </w:pPr>
+    </w:lvl>
+    <w:lvl w:ilvl="2" w:tplc="0409001B" w:tentative="1">
+      <w:start w:val="1"/>
+      <w:numFmt w:val="lowerRoman"/>
+      <w:lvlText w:val="%3."/>
+      <w:lvlJc w:val="right"/>
+      <w:pPr>
+        <w:ind w:left="2160" w:hanging="180"/>
+      </w:pPr>
+    </w:lvl>
+    <w:lvl w:ilvl="3" w:tplc="0409000F" w:tentative="1">
+      <w:start w:val="1"/>
+      <w:numFmt w:val="decimal"/>
+      <w:lvlText w:val="%4."/>
+      <w:lvlJc w:val="left"/>
+      <w:pPr>
+        <w:ind w:left="2880" w:hanging="360"/>
+      </w:pPr>
+    </w:lvl>
+    <w:lvl w:ilvl="4" w:tplc="04090019" w:tentative="1">
+      <w:start w:val="1"/>
+      <w:numFmt w:val="lowerLetter"/>
+      <w:lvlText w:val="%5."/>
+      <w:lvlJc w:val="left"/>
+      <w:pPr>
+        <w:ind w:left="3600" w:hanging="360"/>
+      </w:pPr>
+    </w:lvl>
+    <w:lvl w:ilvl="5" w:tplc="0409001B" w:tentative="1">
+      <w:start w:val="1"/>
+      <w:numFmt w:val="lowerRoman"/>
+      <w:lvlText w:val="%6."/>
+      <w:lvlJc w:val="right"/>
+      <w:pPr>
+        <w:ind w:left="4320" w:hanging="180"/>
+      </w:pPr>
+    </w:lvl>
+    <w:lvl w:ilvl="6" w:tplc="0409000F" w:tentative="1">
+      <w:start w:val="1"/>
+      <w:numFmt w:val="decimal"/>
+      <w:lvlText w:val="%7."/>
+      <w:lvlJc w:val="left"/>
+      <w:pPr>
+        <w:ind w:left="5040" w:hanging="360"/>
+      </w:pPr>
+    </w:lvl>
+    <w:lvl w:ilvl="7" w:tplc="04090019" w:tentative="1">
+      <w:start w:val="1"/>
+      <w:numFmt w:val="lowerLetter"/>
+      <w:lvlText w:val="%8."/>
+      <w:lvlJc w:val="left"/>
+      <w:pPr>
+        <w:ind w:left="5760" w:hanging="360"/>
+      </w:pPr>
+    </w:lvl>
+    <w:lvl w:ilvl="8" w:tplc="0409001B" w:tentative="1">
+      <w:start w:val="1"/>
+      <w:numFmt w:val="lowerRoman"/>
+      <w:lvlText w:val="%9."/>
+      <w:lvlJc w:val="right"/>
+      <w:pPr>
+        <w:ind w:left="6480" w:hanging="180"/>
+      </w:pPr>
+    </w:lvl>
+  </w:abstractNum>
+  <w:abstractNum w:abstractNumId="5" w15:restartNumberingAfterBreak="0">
     <w:nsid w:val="76810F7F"/>
     <w:multiLevelType w:val="multilevel"/>
     <w:tmpl w:val="04D011F8"/>
@@ -3031,7 +5405,96 @@
       </w:pPr>
     </w:lvl>
   </w:abstractNum>
-  <w:abstractNum w:abstractNumId="5" w15:restartNumberingAfterBreak="0">
+  <w:abstractNum w:abstractNumId="6" w15:restartNumberingAfterBreak="0">
+    <w:nsid w:val="7A5D0DC3"/>
+    <w:multiLevelType w:val="hybridMultilevel"/>
+    <w:tmpl w:val="61601544"/>
+    <w:lvl w:ilvl="0" w:tplc="04090011">
+      <w:start w:val="1"/>
+      <w:numFmt w:val="decimal"/>
+      <w:lvlText w:val="%1)"/>
+      <w:lvlJc w:val="left"/>
+      <w:pPr>
+        <w:ind w:left="720" w:hanging="360"/>
+      </w:pPr>
+      <w:rPr>
+        <w:rFonts w:hint="default"/>
+      </w:rPr>
+    </w:lvl>
+    <w:lvl w:ilvl="1" w:tplc="04090019">
+      <w:start w:val="1"/>
+      <w:numFmt w:val="lowerLetter"/>
+      <w:lvlText w:val="%2."/>
+      <w:lvlJc w:val="left"/>
+      <w:pPr>
+        <w:ind w:left="1440" w:hanging="360"/>
+      </w:pPr>
+    </w:lvl>
+    <w:lvl w:ilvl="2" w:tplc="0409001B" w:tentative="1">
+      <w:start w:val="1"/>
+      <w:numFmt w:val="lowerRoman"/>
+      <w:lvlText w:val="%3."/>
+      <w:lvlJc w:val="right"/>
+      <w:pPr>
+        <w:ind w:left="2160" w:hanging="180"/>
+      </w:pPr>
+    </w:lvl>
+    <w:lvl w:ilvl="3" w:tplc="0409000F" w:tentative="1">
+      <w:start w:val="1"/>
+      <w:numFmt w:val="decimal"/>
+      <w:lvlText w:val="%4."/>
+      <w:lvlJc w:val="left"/>
+      <w:pPr>
+        <w:ind w:left="2880" w:hanging="360"/>
+      </w:pPr>
+    </w:lvl>
+    <w:lvl w:ilvl="4" w:tplc="04090019" w:tentative="1">
+      <w:start w:val="1"/>
+      <w:numFmt w:val="lowerLetter"/>
+      <w:lvlText w:val="%5."/>
+      <w:lvlJc w:val="left"/>
+      <w:pPr>
+        <w:ind w:left="3600" w:hanging="360"/>
+      </w:pPr>
+    </w:lvl>
+    <w:lvl w:ilvl="5" w:tplc="0409001B" w:tentative="1">
+      <w:start w:val="1"/>
+      <w:numFmt w:val="lowerRoman"/>
+      <w:lvlText w:val="%6."/>
+      <w:lvlJc w:val="right"/>
+      <w:pPr>
+        <w:ind w:left="4320" w:hanging="180"/>
+      </w:pPr>
+    </w:lvl>
+    <w:lvl w:ilvl="6" w:tplc="0409000F" w:tentative="1">
+      <w:start w:val="1"/>
+      <w:numFmt w:val="decimal"/>
+      <w:lvlText w:val="%7."/>
+      <w:lvlJc w:val="left"/>
+      <w:pPr>
+        <w:ind w:left="5040" w:hanging="360"/>
+      </w:pPr>
+    </w:lvl>
+    <w:lvl w:ilvl="7" w:tplc="04090019" w:tentative="1">
+      <w:start w:val="1"/>
+      <w:numFmt w:val="lowerLetter"/>
+      <w:lvlText w:val="%8."/>
+      <w:lvlJc w:val="left"/>
+      <w:pPr>
+        <w:ind w:left="5760" w:hanging="360"/>
+      </w:pPr>
+    </w:lvl>
+    <w:lvl w:ilvl="8" w:tplc="0409001B" w:tentative="1">
+      <w:start w:val="1"/>
+      <w:numFmt w:val="lowerRoman"/>
+      <w:lvlText w:val="%9."/>
+      <w:lvlJc w:val="right"/>
+      <w:pPr>
+        <w:ind w:left="6480" w:hanging="180"/>
+      </w:pPr>
+    </w:lvl>
+  </w:abstractNum>
+  <w:abstractNum w:abstractNumId="7" w15:restartNumberingAfterBreak="0">
     <w:nsid w:val="7C2A29BC"/>
     <w:multiLevelType w:val="hybridMultilevel"/>
     <w:tmpl w:val="94F87952"/>
@@ -3144,7 +5607,7 @@
       </w:rPr>
     </w:lvl>
   </w:abstractNum>
-  <w:abstractNum w:abstractNumId="6" w15:restartNumberingAfterBreak="0">
+  <w:abstractNum w:abstractNumId="8" w15:restartNumberingAfterBreak="0">
     <w:nsid w:val="7F343A18"/>
     <w:multiLevelType w:val="hybridMultilevel"/>
     <w:tmpl w:val="D854BDC6"/>
@@ -3264,7 +5727,7 @@
     <w:abstractNumId w:val="3"/>
   </w:num>
   <w:num w:numId="3">
-    <w:abstractNumId w:val="4"/>
+    <w:abstractNumId w:val="5"/>
   </w:num>
   <w:num w:numId="4">
     <w:abstractNumId w:val="2"/>
@@ -3273,10 +5736,16 @@
     <w:abstractNumId w:val="0"/>
   </w:num>
   <w:num w:numId="6">
-    <w:abstractNumId w:val="5"/>
+    <w:abstractNumId w:val="7"/>
   </w:num>
   <w:num w:numId="7">
+    <w:abstractNumId w:val="8"/>
+  </w:num>
+  <w:num w:numId="8">
     <w:abstractNumId w:val="6"/>
+  </w:num>
+  <w:num w:numId="9">
+    <w:abstractNumId w:val="4"/>
   </w:num>
 </w:numbering>
 </file>

</xml_diff>